<commit_message>
Update Manual del estudianteUDB.docx
</commit_message>
<xml_diff>
--- a/Manual del estudianteUDB.docx
+++ b/Manual del estudianteUDB.docx
@@ -306,6 +306,7 @@
                 <w:color w:val="000000" w:themeColor="accent3"/>
               </w:rPr>
             </w:pPr>
+            <w:bookmarkStart w:id="0" w:name="_Toc169640677"/>
             <w:r>
               <w:rPr>
                 <w:color w:val="000000" w:themeColor="accent3"/>
@@ -330,6 +331,7 @@
               </w:rPr>
               <w:t>UDB</w:t>
             </w:r>
+            <w:bookmarkEnd w:id="0"/>
           </w:p>
         </w:tc>
       </w:tr>
@@ -372,12 +374,14 @@
                 <w:color w:val="000000" w:themeColor="accent3"/>
               </w:rPr>
             </w:pPr>
+            <w:bookmarkStart w:id="1" w:name="_Toc169640678"/>
             <w:r>
               <w:rPr>
                 <w:color w:val="000000" w:themeColor="accent3"/>
               </w:rPr>
               <w:t>Departamento de Arte y Cultura DAC</w:t>
             </w:r>
+            <w:bookmarkEnd w:id="1"/>
           </w:p>
           <w:p>
             <w:pPr>
@@ -387,8 +391,9 @@
                 <w:color w:val="000000" w:themeColor="accent3"/>
               </w:rPr>
             </w:pPr>
-            <w:bookmarkStart w:id="0" w:name="_Toc165572761"/>
-            <w:bookmarkStart w:id="1" w:name="_Toc165573564"/>
+            <w:bookmarkStart w:id="2" w:name="_Toc165572761"/>
+            <w:bookmarkStart w:id="3" w:name="_Toc165573564"/>
+            <w:bookmarkStart w:id="4" w:name="_Toc169640679"/>
             <w:r>
               <w:rPr>
                 <w:color w:val="000000" w:themeColor="accent3"/>
@@ -401,8 +406,9 @@
               </w:rPr>
               <w:t xml:space="preserve"> Don Bosco</w:t>
             </w:r>
-            <w:bookmarkEnd w:id="0"/>
-            <w:bookmarkEnd w:id="1"/>
+            <w:bookmarkEnd w:id="2"/>
+            <w:bookmarkEnd w:id="3"/>
+            <w:bookmarkEnd w:id="4"/>
             <w:r>
               <w:rPr>
                 <w:color w:val="000000" w:themeColor="accent3"/>
@@ -434,16 +440,18 @@
                 <w:color w:val="000000" w:themeColor="accent3"/>
               </w:rPr>
             </w:pPr>
-            <w:bookmarkStart w:id="2" w:name="_Toc165572762"/>
-            <w:bookmarkStart w:id="3" w:name="_Toc165573565"/>
+            <w:bookmarkStart w:id="5" w:name="_Toc165572762"/>
+            <w:bookmarkStart w:id="6" w:name="_Toc165573565"/>
+            <w:bookmarkStart w:id="7" w:name="_Toc169640680"/>
             <w:r>
               <w:rPr>
                 <w:color w:val="000000" w:themeColor="accent3"/>
               </w:rPr>
               <w:t>Soyapango</w:t>
             </w:r>
-            <w:bookmarkEnd w:id="2"/>
-            <w:bookmarkEnd w:id="3"/>
+            <w:bookmarkEnd w:id="5"/>
+            <w:bookmarkEnd w:id="6"/>
+            <w:bookmarkEnd w:id="7"/>
             <w:r>
               <w:rPr>
                 <w:color w:val="000000" w:themeColor="accent3"/>
@@ -460,27 +468,1218 @@
                 <w:u w:val="single"/>
               </w:rPr>
             </w:pPr>
-            <w:bookmarkStart w:id="4" w:name="_Toc165572763"/>
-            <w:bookmarkStart w:id="5" w:name="_Toc165573566"/>
+            <w:bookmarkStart w:id="8" w:name="_Toc165572763"/>
+            <w:bookmarkStart w:id="9" w:name="_Toc165573566"/>
+            <w:bookmarkStart w:id="10" w:name="_Toc169640681"/>
             <w:r>
               <w:rPr>
                 <w:color w:val="000000" w:themeColor="accent3"/>
               </w:rPr>
               <w:t>El Salvador</w:t>
             </w:r>
-            <w:bookmarkEnd w:id="4"/>
-            <w:bookmarkEnd w:id="5"/>
+            <w:bookmarkEnd w:id="8"/>
+            <w:bookmarkEnd w:id="9"/>
+            <w:bookmarkEnd w:id="10"/>
           </w:p>
         </w:tc>
       </w:tr>
     </w:tbl>
     <w:p>
       <w:pPr>
+        <w:pStyle w:val="TtuloTDC"/>
+        <w:rPr>
+          <w:b/>
+          <w:bCs/>
+          <w:lang w:val="es-MX"/>
+        </w:rPr>
+      </w:pPr>
+    </w:p>
+    <w:sdt>
+      <w:sdtPr>
+        <w:id w:val="-873526613"/>
+        <w:docPartObj>
+          <w:docPartGallery w:val="Table of Contents"/>
+          <w:docPartUnique/>
+        </w:docPartObj>
+      </w:sdtPr>
+      <w:sdtEndPr>
+        <w:rPr>
+          <w:rFonts w:asciiTheme="minorHAnsi" w:eastAsiaTheme="minorHAnsi" w:hAnsiTheme="minorHAnsi" w:cstheme="minorBidi"/>
+          <w:b/>
+          <w:bCs/>
+          <w:noProof/>
+          <w:color w:val="auto"/>
+          <w:sz w:val="28"/>
+          <w:szCs w:val="24"/>
+          <w:lang w:eastAsia="en-US"/>
+        </w:rPr>
+      </w:sdtEndPr>
+      <w:sdtContent>
+        <w:p>
+          <w:pPr>
+            <w:pStyle w:val="TtuloTDC"/>
+          </w:pPr>
+          <w:r>
+            <w:t>Conten</w:t>
+          </w:r>
+          <w:r>
+            <w:t>ido</w:t>
+          </w:r>
+        </w:p>
+        <w:p>
+          <w:pPr>
+            <w:pStyle w:val="TDC1"/>
+            <w:tabs>
+              <w:tab w:val="right" w:leader="dot" w:pos="10790"/>
+            </w:tabs>
+            <w:rPr>
+              <w:rFonts w:eastAsiaTheme="minorEastAsia"/>
+              <w:noProof/>
+              <w:kern w:val="2"/>
+              <w:sz w:val="24"/>
+              <w:lang w:val="en-US"/>
+              <w14:ligatures w14:val="standardContextual"/>
+            </w:rPr>
+          </w:pPr>
+          <w:r>
+            <w:fldChar w:fldCharType="begin"/>
+          </w:r>
+          <w:r>
+            <w:instrText xml:space="preserve"> TOC \o "1-3" \h \z \u </w:instrText>
+          </w:r>
+          <w:r>
+            <w:fldChar w:fldCharType="separate"/>
+          </w:r>
+          <w:hyperlink w:anchor="_Toc169640677" w:history="1">
+            <w:r>
+              <w:rPr>
+                <w:rStyle w:val="Hipervnculo"/>
+                <w:noProof/>
+              </w:rPr>
+              <w:t>Manual de Estudiante UDB</w:t>
+            </w:r>
+            <w:r>
+              <w:rPr>
+                <w:noProof/>
+                <w:webHidden/>
+              </w:rPr>
+              <w:tab/>
+            </w:r>
+            <w:r>
+              <w:rPr>
+                <w:noProof/>
+                <w:webHidden/>
+              </w:rPr>
+              <w:fldChar w:fldCharType="begin"/>
+            </w:r>
+            <w:r>
+              <w:rPr>
+                <w:noProof/>
+                <w:webHidden/>
+              </w:rPr>
+              <w:instrText xml:space="preserve"> PAGEREF _Toc169640677 \h </w:instrText>
+            </w:r>
+            <w:r>
+              <w:rPr>
+                <w:noProof/>
+                <w:webHidden/>
+              </w:rPr>
+            </w:r>
+            <w:r>
+              <w:rPr>
+                <w:noProof/>
+                <w:webHidden/>
+              </w:rPr>
+              <w:fldChar w:fldCharType="separate"/>
+            </w:r>
+            <w:r>
+              <w:rPr>
+                <w:noProof/>
+                <w:webHidden/>
+              </w:rPr>
+              <w:t>1</w:t>
+            </w:r>
+            <w:r>
+              <w:rPr>
+                <w:noProof/>
+                <w:webHidden/>
+              </w:rPr>
+              <w:fldChar w:fldCharType="end"/>
+            </w:r>
+          </w:hyperlink>
+        </w:p>
+        <w:p>
+          <w:pPr>
+            <w:pStyle w:val="TDC1"/>
+            <w:tabs>
+              <w:tab w:val="left" w:pos="720"/>
+              <w:tab w:val="right" w:leader="dot" w:pos="10790"/>
+            </w:tabs>
+            <w:rPr>
+              <w:rFonts w:eastAsiaTheme="minorEastAsia"/>
+              <w:noProof/>
+              <w:kern w:val="2"/>
+              <w:sz w:val="24"/>
+              <w:lang w:val="en-US"/>
+              <w14:ligatures w14:val="standardContextual"/>
+            </w:rPr>
+          </w:pPr>
+          <w:hyperlink w:anchor="_Toc169640682" w:history="1">
+            <w:r>
+              <w:rPr>
+                <w:rStyle w:val="Hipervnculo"/>
+                <w:bCs/>
+                <w:i/>
+                <w:iCs/>
+                <w:noProof/>
+              </w:rPr>
+              <w:t>1.</w:t>
+            </w:r>
+            <w:r>
+              <w:rPr>
+                <w:rFonts w:eastAsiaTheme="minorEastAsia"/>
+                <w:noProof/>
+                <w:kern w:val="2"/>
+                <w:sz w:val="24"/>
+                <w:lang w:val="en-US"/>
+                <w14:ligatures w14:val="standardContextual"/>
+              </w:rPr>
+              <w:tab/>
+            </w:r>
+            <w:r>
+              <w:rPr>
+                <w:rStyle w:val="Hipervnculo"/>
+                <w:bCs/>
+                <w:i/>
+                <w:iCs/>
+                <w:noProof/>
+              </w:rPr>
+              <w:t>Inicializando el sistema</w:t>
+            </w:r>
+            <w:r>
+              <w:rPr>
+                <w:noProof/>
+                <w:webHidden/>
+              </w:rPr>
+              <w:tab/>
+            </w:r>
+            <w:r>
+              <w:rPr>
+                <w:noProof/>
+                <w:webHidden/>
+              </w:rPr>
+              <w:fldChar w:fldCharType="begin"/>
+            </w:r>
+            <w:r>
+              <w:rPr>
+                <w:noProof/>
+                <w:webHidden/>
+              </w:rPr>
+              <w:instrText xml:space="preserve"> PAGEREF _Toc169640682 \h </w:instrText>
+            </w:r>
+            <w:r>
+              <w:rPr>
+                <w:noProof/>
+                <w:webHidden/>
+              </w:rPr>
+            </w:r>
+            <w:r>
+              <w:rPr>
+                <w:noProof/>
+                <w:webHidden/>
+              </w:rPr>
+              <w:fldChar w:fldCharType="separate"/>
+            </w:r>
+            <w:r>
+              <w:rPr>
+                <w:noProof/>
+                <w:webHidden/>
+              </w:rPr>
+              <w:t>3</w:t>
+            </w:r>
+            <w:r>
+              <w:rPr>
+                <w:noProof/>
+                <w:webHidden/>
+              </w:rPr>
+              <w:fldChar w:fldCharType="end"/>
+            </w:r>
+          </w:hyperlink>
+        </w:p>
+        <w:p>
+          <w:pPr>
+            <w:pStyle w:val="TDC1"/>
+            <w:tabs>
+              <w:tab w:val="left" w:pos="720"/>
+              <w:tab w:val="right" w:leader="dot" w:pos="10790"/>
+            </w:tabs>
+            <w:rPr>
+              <w:rFonts w:eastAsiaTheme="minorEastAsia"/>
+              <w:noProof/>
+              <w:kern w:val="2"/>
+              <w:sz w:val="24"/>
+              <w:lang w:val="en-US"/>
+              <w14:ligatures w14:val="standardContextual"/>
+            </w:rPr>
+          </w:pPr>
+          <w:hyperlink w:anchor="_Toc169640683" w:history="1">
+            <w:r>
+              <w:rPr>
+                <w:rStyle w:val="Hipervnculo"/>
+                <w:bCs/>
+                <w:i/>
+                <w:iCs/>
+                <w:noProof/>
+              </w:rPr>
+              <w:t>1.1.</w:t>
+            </w:r>
+            <w:r>
+              <w:rPr>
+                <w:rFonts w:eastAsiaTheme="minorEastAsia"/>
+                <w:noProof/>
+                <w:kern w:val="2"/>
+                <w:sz w:val="24"/>
+                <w:lang w:val="en-US"/>
+                <w14:ligatures w14:val="standardContextual"/>
+              </w:rPr>
+              <w:tab/>
+            </w:r>
+            <w:r>
+              <w:rPr>
+                <w:rStyle w:val="Hipervnculo"/>
+                <w:bCs/>
+                <w:i/>
+                <w:iCs/>
+                <w:noProof/>
+              </w:rPr>
+              <w:t>Adquirir Credenciales</w:t>
+            </w:r>
+            <w:r>
+              <w:rPr>
+                <w:noProof/>
+                <w:webHidden/>
+              </w:rPr>
+              <w:tab/>
+            </w:r>
+            <w:r>
+              <w:rPr>
+                <w:noProof/>
+                <w:webHidden/>
+              </w:rPr>
+              <w:fldChar w:fldCharType="begin"/>
+            </w:r>
+            <w:r>
+              <w:rPr>
+                <w:noProof/>
+                <w:webHidden/>
+              </w:rPr>
+              <w:instrText xml:space="preserve"> PAGEREF _Toc169640683 \h </w:instrText>
+            </w:r>
+            <w:r>
+              <w:rPr>
+                <w:noProof/>
+                <w:webHidden/>
+              </w:rPr>
+            </w:r>
+            <w:r>
+              <w:rPr>
+                <w:noProof/>
+                <w:webHidden/>
+              </w:rPr>
+              <w:fldChar w:fldCharType="separate"/>
+            </w:r>
+            <w:r>
+              <w:rPr>
+                <w:noProof/>
+                <w:webHidden/>
+              </w:rPr>
+              <w:t>3</w:t>
+            </w:r>
+            <w:r>
+              <w:rPr>
+                <w:noProof/>
+                <w:webHidden/>
+              </w:rPr>
+              <w:fldChar w:fldCharType="end"/>
+            </w:r>
+          </w:hyperlink>
+        </w:p>
+        <w:p>
+          <w:pPr>
+            <w:pStyle w:val="TDC1"/>
+            <w:tabs>
+              <w:tab w:val="left" w:pos="720"/>
+              <w:tab w:val="right" w:leader="dot" w:pos="10790"/>
+            </w:tabs>
+            <w:rPr>
+              <w:rFonts w:eastAsiaTheme="minorEastAsia"/>
+              <w:noProof/>
+              <w:kern w:val="2"/>
+              <w:sz w:val="24"/>
+              <w:lang w:val="en-US"/>
+              <w14:ligatures w14:val="standardContextual"/>
+            </w:rPr>
+          </w:pPr>
+          <w:hyperlink w:anchor="_Toc169640684" w:history="1">
+            <w:r>
+              <w:rPr>
+                <w:rStyle w:val="Hipervnculo"/>
+                <w:bCs/>
+                <w:i/>
+                <w:iCs/>
+                <w:noProof/>
+              </w:rPr>
+              <w:t>1.2.</w:t>
+            </w:r>
+            <w:r>
+              <w:rPr>
+                <w:rFonts w:eastAsiaTheme="minorEastAsia"/>
+                <w:noProof/>
+                <w:kern w:val="2"/>
+                <w:sz w:val="24"/>
+                <w:lang w:val="en-US"/>
+                <w14:ligatures w14:val="standardContextual"/>
+              </w:rPr>
+              <w:tab/>
+            </w:r>
+            <w:r>
+              <w:rPr>
+                <w:rStyle w:val="Hipervnculo"/>
+                <w:bCs/>
+                <w:i/>
+                <w:iCs/>
+                <w:noProof/>
+              </w:rPr>
+              <w:t>Registrarse</w:t>
+            </w:r>
+            <w:r>
+              <w:rPr>
+                <w:noProof/>
+                <w:webHidden/>
+              </w:rPr>
+              <w:tab/>
+            </w:r>
+            <w:r>
+              <w:rPr>
+                <w:noProof/>
+                <w:webHidden/>
+              </w:rPr>
+              <w:fldChar w:fldCharType="begin"/>
+            </w:r>
+            <w:r>
+              <w:rPr>
+                <w:noProof/>
+                <w:webHidden/>
+              </w:rPr>
+              <w:instrText xml:space="preserve"> PAGEREF _Toc169640684 \h </w:instrText>
+            </w:r>
+            <w:r>
+              <w:rPr>
+                <w:noProof/>
+                <w:webHidden/>
+              </w:rPr>
+            </w:r>
+            <w:r>
+              <w:rPr>
+                <w:noProof/>
+                <w:webHidden/>
+              </w:rPr>
+              <w:fldChar w:fldCharType="separate"/>
+            </w:r>
+            <w:r>
+              <w:rPr>
+                <w:noProof/>
+                <w:webHidden/>
+              </w:rPr>
+              <w:t>4</w:t>
+            </w:r>
+            <w:r>
+              <w:rPr>
+                <w:noProof/>
+                <w:webHidden/>
+              </w:rPr>
+              <w:fldChar w:fldCharType="end"/>
+            </w:r>
+          </w:hyperlink>
+        </w:p>
+        <w:p>
+          <w:pPr>
+            <w:pStyle w:val="TDC1"/>
+            <w:tabs>
+              <w:tab w:val="left" w:pos="720"/>
+              <w:tab w:val="right" w:leader="dot" w:pos="10790"/>
+            </w:tabs>
+            <w:rPr>
+              <w:rFonts w:eastAsiaTheme="minorEastAsia"/>
+              <w:noProof/>
+              <w:kern w:val="2"/>
+              <w:sz w:val="24"/>
+              <w:lang w:val="en-US"/>
+              <w14:ligatures w14:val="standardContextual"/>
+            </w:rPr>
+          </w:pPr>
+          <w:hyperlink w:anchor="_Toc169640685" w:history="1">
+            <w:r>
+              <w:rPr>
+                <w:rStyle w:val="Hipervnculo"/>
+                <w:bCs/>
+                <w:i/>
+                <w:iCs/>
+                <w:noProof/>
+              </w:rPr>
+              <w:t>1.3.</w:t>
+            </w:r>
+            <w:r>
+              <w:rPr>
+                <w:rFonts w:eastAsiaTheme="minorEastAsia"/>
+                <w:noProof/>
+                <w:kern w:val="2"/>
+                <w:sz w:val="24"/>
+                <w:lang w:val="en-US"/>
+                <w14:ligatures w14:val="standardContextual"/>
+              </w:rPr>
+              <w:tab/>
+            </w:r>
+            <w:r>
+              <w:rPr>
+                <w:rStyle w:val="Hipervnculo"/>
+                <w:bCs/>
+                <w:i/>
+                <w:iCs/>
+                <w:noProof/>
+              </w:rPr>
+              <w:t>Ingreso al siste</w:t>
+            </w:r>
+            <w:r>
+              <w:rPr>
+                <w:rStyle w:val="Hipervnculo"/>
+                <w:bCs/>
+                <w:i/>
+                <w:iCs/>
+                <w:noProof/>
+              </w:rPr>
+              <w:t>m</w:t>
+            </w:r>
+            <w:r>
+              <w:rPr>
+                <w:rStyle w:val="Hipervnculo"/>
+                <w:bCs/>
+                <w:i/>
+                <w:iCs/>
+                <w:noProof/>
+              </w:rPr>
+              <w:t>a</w:t>
+            </w:r>
+            <w:r>
+              <w:rPr>
+                <w:noProof/>
+                <w:webHidden/>
+              </w:rPr>
+              <w:tab/>
+            </w:r>
+            <w:r>
+              <w:rPr>
+                <w:noProof/>
+                <w:webHidden/>
+              </w:rPr>
+              <w:fldChar w:fldCharType="begin"/>
+            </w:r>
+            <w:r>
+              <w:rPr>
+                <w:noProof/>
+                <w:webHidden/>
+              </w:rPr>
+              <w:instrText xml:space="preserve"> PAGEREF _Toc169640685 \h </w:instrText>
+            </w:r>
+            <w:r>
+              <w:rPr>
+                <w:noProof/>
+                <w:webHidden/>
+              </w:rPr>
+            </w:r>
+            <w:r>
+              <w:rPr>
+                <w:noProof/>
+                <w:webHidden/>
+              </w:rPr>
+              <w:fldChar w:fldCharType="separate"/>
+            </w:r>
+            <w:r>
+              <w:rPr>
+                <w:noProof/>
+                <w:webHidden/>
+              </w:rPr>
+              <w:t>5</w:t>
+            </w:r>
+            <w:r>
+              <w:rPr>
+                <w:noProof/>
+                <w:webHidden/>
+              </w:rPr>
+              <w:fldChar w:fldCharType="end"/>
+            </w:r>
+          </w:hyperlink>
+        </w:p>
+        <w:p>
+          <w:pPr>
+            <w:pStyle w:val="TDC1"/>
+            <w:tabs>
+              <w:tab w:val="left" w:pos="720"/>
+              <w:tab w:val="right" w:leader="dot" w:pos="10790"/>
+            </w:tabs>
+            <w:rPr>
+              <w:rFonts w:eastAsiaTheme="minorEastAsia"/>
+              <w:noProof/>
+              <w:kern w:val="2"/>
+              <w:sz w:val="24"/>
+              <w:lang w:val="en-US"/>
+              <w14:ligatures w14:val="standardContextual"/>
+            </w:rPr>
+          </w:pPr>
+          <w:hyperlink w:anchor="_Toc169640686" w:history="1">
+            <w:r>
+              <w:rPr>
+                <w:rStyle w:val="Hipervnculo"/>
+                <w:bCs/>
+                <w:i/>
+                <w:iCs/>
+                <w:noProof/>
+              </w:rPr>
+              <w:t>2.</w:t>
+            </w:r>
+            <w:r>
+              <w:rPr>
+                <w:rFonts w:eastAsiaTheme="minorEastAsia"/>
+                <w:noProof/>
+                <w:kern w:val="2"/>
+                <w:sz w:val="24"/>
+                <w:lang w:val="en-US"/>
+                <w14:ligatures w14:val="standardContextual"/>
+              </w:rPr>
+              <w:tab/>
+            </w:r>
+            <w:r>
+              <w:rPr>
+                <w:rStyle w:val="Hipervnculo"/>
+                <w:bCs/>
+                <w:i/>
+                <w:iCs/>
+                <w:noProof/>
+              </w:rPr>
+              <w:t>Sección de eventos</w:t>
+            </w:r>
+            <w:r>
+              <w:rPr>
+                <w:noProof/>
+                <w:webHidden/>
+              </w:rPr>
+              <w:tab/>
+            </w:r>
+            <w:r>
+              <w:rPr>
+                <w:noProof/>
+                <w:webHidden/>
+              </w:rPr>
+              <w:fldChar w:fldCharType="begin"/>
+            </w:r>
+            <w:r>
+              <w:rPr>
+                <w:noProof/>
+                <w:webHidden/>
+              </w:rPr>
+              <w:instrText xml:space="preserve"> PAGEREF _Toc169640686 \h </w:instrText>
+            </w:r>
+            <w:r>
+              <w:rPr>
+                <w:noProof/>
+                <w:webHidden/>
+              </w:rPr>
+            </w:r>
+            <w:r>
+              <w:rPr>
+                <w:noProof/>
+                <w:webHidden/>
+              </w:rPr>
+              <w:fldChar w:fldCharType="separate"/>
+            </w:r>
+            <w:r>
+              <w:rPr>
+                <w:noProof/>
+                <w:webHidden/>
+              </w:rPr>
+              <w:t>6</w:t>
+            </w:r>
+            <w:r>
+              <w:rPr>
+                <w:noProof/>
+                <w:webHidden/>
+              </w:rPr>
+              <w:fldChar w:fldCharType="end"/>
+            </w:r>
+          </w:hyperlink>
+        </w:p>
+        <w:p>
+          <w:pPr>
+            <w:pStyle w:val="TDC1"/>
+            <w:tabs>
+              <w:tab w:val="left" w:pos="720"/>
+              <w:tab w:val="right" w:leader="dot" w:pos="10790"/>
+            </w:tabs>
+            <w:rPr>
+              <w:rFonts w:eastAsiaTheme="minorEastAsia"/>
+              <w:noProof/>
+              <w:kern w:val="2"/>
+              <w:sz w:val="24"/>
+              <w:lang w:val="en-US"/>
+              <w14:ligatures w14:val="standardContextual"/>
+            </w:rPr>
+          </w:pPr>
+          <w:hyperlink w:anchor="_Toc169640687" w:history="1">
+            <w:r>
+              <w:rPr>
+                <w:rStyle w:val="Hipervnculo"/>
+                <w:bCs/>
+                <w:i/>
+                <w:iCs/>
+                <w:noProof/>
+              </w:rPr>
+              <w:t>2.1.</w:t>
+            </w:r>
+            <w:r>
+              <w:rPr>
+                <w:rFonts w:eastAsiaTheme="minorEastAsia"/>
+                <w:noProof/>
+                <w:kern w:val="2"/>
+                <w:sz w:val="24"/>
+                <w:lang w:val="en-US"/>
+                <w14:ligatures w14:val="standardContextual"/>
+              </w:rPr>
+              <w:tab/>
+            </w:r>
+            <w:r>
+              <w:rPr>
+                <w:rStyle w:val="Hipervnculo"/>
+                <w:bCs/>
+                <w:i/>
+                <w:iCs/>
+                <w:noProof/>
+              </w:rPr>
+              <w:t>Inscripción Individual</w:t>
+            </w:r>
+            <w:r>
+              <w:rPr>
+                <w:noProof/>
+                <w:webHidden/>
+              </w:rPr>
+              <w:tab/>
+            </w:r>
+            <w:r>
+              <w:rPr>
+                <w:noProof/>
+                <w:webHidden/>
+              </w:rPr>
+              <w:fldChar w:fldCharType="begin"/>
+            </w:r>
+            <w:r>
+              <w:rPr>
+                <w:noProof/>
+                <w:webHidden/>
+              </w:rPr>
+              <w:instrText xml:space="preserve"> PAGEREF _Toc169640687 \h </w:instrText>
+            </w:r>
+            <w:r>
+              <w:rPr>
+                <w:noProof/>
+                <w:webHidden/>
+              </w:rPr>
+            </w:r>
+            <w:r>
+              <w:rPr>
+                <w:noProof/>
+                <w:webHidden/>
+              </w:rPr>
+              <w:fldChar w:fldCharType="separate"/>
+            </w:r>
+            <w:r>
+              <w:rPr>
+                <w:noProof/>
+                <w:webHidden/>
+              </w:rPr>
+              <w:t>7</w:t>
+            </w:r>
+            <w:r>
+              <w:rPr>
+                <w:noProof/>
+                <w:webHidden/>
+              </w:rPr>
+              <w:fldChar w:fldCharType="end"/>
+            </w:r>
+          </w:hyperlink>
+        </w:p>
+        <w:p>
+          <w:pPr>
+            <w:pStyle w:val="TDC1"/>
+            <w:tabs>
+              <w:tab w:val="left" w:pos="720"/>
+              <w:tab w:val="right" w:leader="dot" w:pos="10790"/>
+            </w:tabs>
+            <w:rPr>
+              <w:rFonts w:eastAsiaTheme="minorEastAsia"/>
+              <w:noProof/>
+              <w:kern w:val="2"/>
+              <w:sz w:val="24"/>
+              <w:lang w:val="en-US"/>
+              <w14:ligatures w14:val="standardContextual"/>
+            </w:rPr>
+          </w:pPr>
+          <w:hyperlink w:anchor="_Toc169640688" w:history="1">
+            <w:r>
+              <w:rPr>
+                <w:rStyle w:val="Hipervnculo"/>
+                <w:bCs/>
+                <w:i/>
+                <w:iCs/>
+                <w:noProof/>
+              </w:rPr>
+              <w:t>2.2.</w:t>
+            </w:r>
+            <w:r>
+              <w:rPr>
+                <w:rFonts w:eastAsiaTheme="minorEastAsia"/>
+                <w:noProof/>
+                <w:kern w:val="2"/>
+                <w:sz w:val="24"/>
+                <w:lang w:val="en-US"/>
+                <w14:ligatures w14:val="standardContextual"/>
+              </w:rPr>
+              <w:tab/>
+            </w:r>
+            <w:r>
+              <w:rPr>
+                <w:rStyle w:val="Hipervnculo"/>
+                <w:bCs/>
+                <w:i/>
+                <w:iCs/>
+                <w:noProof/>
+              </w:rPr>
+              <w:t>Inscripci</w:t>
+            </w:r>
+            <w:r>
+              <w:rPr>
+                <w:rStyle w:val="Hipervnculo"/>
+                <w:bCs/>
+                <w:i/>
+                <w:iCs/>
+                <w:noProof/>
+                <w:lang w:val="es-419"/>
+              </w:rPr>
+              <w:t>ón Grupal</w:t>
+            </w:r>
+            <w:r>
+              <w:rPr>
+                <w:noProof/>
+                <w:webHidden/>
+              </w:rPr>
+              <w:tab/>
+            </w:r>
+            <w:r>
+              <w:rPr>
+                <w:noProof/>
+                <w:webHidden/>
+              </w:rPr>
+              <w:fldChar w:fldCharType="begin"/>
+            </w:r>
+            <w:r>
+              <w:rPr>
+                <w:noProof/>
+                <w:webHidden/>
+              </w:rPr>
+              <w:instrText xml:space="preserve"> PAGEREF _Toc169640688 \h </w:instrText>
+            </w:r>
+            <w:r>
+              <w:rPr>
+                <w:noProof/>
+                <w:webHidden/>
+              </w:rPr>
+            </w:r>
+            <w:r>
+              <w:rPr>
+                <w:noProof/>
+                <w:webHidden/>
+              </w:rPr>
+              <w:fldChar w:fldCharType="separate"/>
+            </w:r>
+            <w:r>
+              <w:rPr>
+                <w:noProof/>
+                <w:webHidden/>
+              </w:rPr>
+              <w:t>8</w:t>
+            </w:r>
+            <w:r>
+              <w:rPr>
+                <w:noProof/>
+                <w:webHidden/>
+              </w:rPr>
+              <w:fldChar w:fldCharType="end"/>
+            </w:r>
+          </w:hyperlink>
+        </w:p>
+        <w:p>
+          <w:pPr>
+            <w:pStyle w:val="TDC1"/>
+            <w:tabs>
+              <w:tab w:val="left" w:pos="720"/>
+              <w:tab w:val="right" w:leader="dot" w:pos="10790"/>
+            </w:tabs>
+            <w:rPr>
+              <w:rFonts w:eastAsiaTheme="minorEastAsia"/>
+              <w:noProof/>
+              <w:kern w:val="2"/>
+              <w:sz w:val="24"/>
+              <w:lang w:val="en-US"/>
+              <w14:ligatures w14:val="standardContextual"/>
+            </w:rPr>
+          </w:pPr>
+          <w:hyperlink w:anchor="_Toc169640689" w:history="1">
+            <w:r>
+              <w:rPr>
+                <w:rStyle w:val="Hipervnculo"/>
+                <w:bCs/>
+                <w:i/>
+                <w:iCs/>
+                <w:noProof/>
+              </w:rPr>
+              <w:t>3.</w:t>
+            </w:r>
+            <w:r>
+              <w:rPr>
+                <w:rFonts w:eastAsiaTheme="minorEastAsia"/>
+                <w:noProof/>
+                <w:kern w:val="2"/>
+                <w:sz w:val="24"/>
+                <w:lang w:val="en-US"/>
+                <w14:ligatures w14:val="standardContextual"/>
+              </w:rPr>
+              <w:tab/>
+            </w:r>
+            <w:r>
+              <w:rPr>
+                <w:rStyle w:val="Hipervnculo"/>
+                <w:bCs/>
+                <w:i/>
+                <w:iCs/>
+                <w:noProof/>
+              </w:rPr>
+              <w:t>Entradas Adquiridas</w:t>
+            </w:r>
+            <w:r>
+              <w:rPr>
+                <w:noProof/>
+                <w:webHidden/>
+              </w:rPr>
+              <w:tab/>
+            </w:r>
+            <w:r>
+              <w:rPr>
+                <w:noProof/>
+                <w:webHidden/>
+              </w:rPr>
+              <w:fldChar w:fldCharType="begin"/>
+            </w:r>
+            <w:r>
+              <w:rPr>
+                <w:noProof/>
+                <w:webHidden/>
+              </w:rPr>
+              <w:instrText xml:space="preserve"> PAGEREF _Toc169640689 \h </w:instrText>
+            </w:r>
+            <w:r>
+              <w:rPr>
+                <w:noProof/>
+                <w:webHidden/>
+              </w:rPr>
+            </w:r>
+            <w:r>
+              <w:rPr>
+                <w:noProof/>
+                <w:webHidden/>
+              </w:rPr>
+              <w:fldChar w:fldCharType="separate"/>
+            </w:r>
+            <w:r>
+              <w:rPr>
+                <w:noProof/>
+                <w:webHidden/>
+              </w:rPr>
+              <w:t>12</w:t>
+            </w:r>
+            <w:r>
+              <w:rPr>
+                <w:noProof/>
+                <w:webHidden/>
+              </w:rPr>
+              <w:fldChar w:fldCharType="end"/>
+            </w:r>
+          </w:hyperlink>
+        </w:p>
+        <w:p>
+          <w:pPr>
+            <w:pStyle w:val="TDC1"/>
+            <w:tabs>
+              <w:tab w:val="left" w:pos="720"/>
+              <w:tab w:val="right" w:leader="dot" w:pos="10790"/>
+            </w:tabs>
+            <w:rPr>
+              <w:rFonts w:eastAsiaTheme="minorEastAsia"/>
+              <w:noProof/>
+              <w:kern w:val="2"/>
+              <w:sz w:val="24"/>
+              <w:lang w:val="en-US"/>
+              <w14:ligatures w14:val="standardContextual"/>
+            </w:rPr>
+          </w:pPr>
+          <w:hyperlink w:anchor="_Toc169640690" w:history="1">
+            <w:r>
+              <w:rPr>
+                <w:rStyle w:val="Hipervnculo"/>
+                <w:bCs/>
+                <w:i/>
+                <w:iCs/>
+                <w:noProof/>
+              </w:rPr>
+              <w:t>4.</w:t>
+            </w:r>
+            <w:r>
+              <w:rPr>
+                <w:rFonts w:eastAsiaTheme="minorEastAsia"/>
+                <w:noProof/>
+                <w:kern w:val="2"/>
+                <w:sz w:val="24"/>
+                <w:lang w:val="en-US"/>
+                <w14:ligatures w14:val="standardContextual"/>
+              </w:rPr>
+              <w:tab/>
+            </w:r>
+            <w:r>
+              <w:rPr>
+                <w:rStyle w:val="Hipervnculo"/>
+                <w:bCs/>
+                <w:i/>
+                <w:iCs/>
+                <w:noProof/>
+              </w:rPr>
+              <w:t>Mi Perfil</w:t>
+            </w:r>
+            <w:r>
+              <w:rPr>
+                <w:noProof/>
+                <w:webHidden/>
+              </w:rPr>
+              <w:tab/>
+            </w:r>
+            <w:r>
+              <w:rPr>
+                <w:noProof/>
+                <w:webHidden/>
+              </w:rPr>
+              <w:fldChar w:fldCharType="begin"/>
+            </w:r>
+            <w:r>
+              <w:rPr>
+                <w:noProof/>
+                <w:webHidden/>
+              </w:rPr>
+              <w:instrText xml:space="preserve"> PAGEREF _Toc169640690 \h </w:instrText>
+            </w:r>
+            <w:r>
+              <w:rPr>
+                <w:noProof/>
+                <w:webHidden/>
+              </w:rPr>
+            </w:r>
+            <w:r>
+              <w:rPr>
+                <w:noProof/>
+                <w:webHidden/>
+              </w:rPr>
+              <w:fldChar w:fldCharType="separate"/>
+            </w:r>
+            <w:r>
+              <w:rPr>
+                <w:noProof/>
+                <w:webHidden/>
+              </w:rPr>
+              <w:t>14</w:t>
+            </w:r>
+            <w:r>
+              <w:rPr>
+                <w:noProof/>
+                <w:webHidden/>
+              </w:rPr>
+              <w:fldChar w:fldCharType="end"/>
+            </w:r>
+          </w:hyperlink>
+        </w:p>
+        <w:p>
+          <w:pPr>
+            <w:pStyle w:val="TDC1"/>
+            <w:tabs>
+              <w:tab w:val="left" w:pos="720"/>
+              <w:tab w:val="right" w:leader="dot" w:pos="10790"/>
+            </w:tabs>
+            <w:rPr>
+              <w:rFonts w:eastAsiaTheme="minorEastAsia"/>
+              <w:noProof/>
+              <w:kern w:val="2"/>
+              <w:sz w:val="24"/>
+              <w:lang w:val="en-US"/>
+              <w14:ligatures w14:val="standardContextual"/>
+            </w:rPr>
+          </w:pPr>
+          <w:hyperlink w:anchor="_Toc169640691" w:history="1">
+            <w:r>
+              <w:rPr>
+                <w:rStyle w:val="Hipervnculo"/>
+                <w:bCs/>
+                <w:i/>
+                <w:iCs/>
+                <w:noProof/>
+              </w:rPr>
+              <w:t>5.</w:t>
+            </w:r>
+            <w:r>
+              <w:rPr>
+                <w:rFonts w:eastAsiaTheme="minorEastAsia"/>
+                <w:noProof/>
+                <w:kern w:val="2"/>
+                <w:sz w:val="24"/>
+                <w:lang w:val="en-US"/>
+                <w14:ligatures w14:val="standardContextual"/>
+              </w:rPr>
+              <w:tab/>
+            </w:r>
+            <w:r>
+              <w:rPr>
+                <w:rStyle w:val="Hipervnculo"/>
+                <w:bCs/>
+                <w:i/>
+                <w:iCs/>
+                <w:noProof/>
+              </w:rPr>
+              <w:t>Cambiar Contrase</w:t>
+            </w:r>
+            <w:r>
+              <w:rPr>
+                <w:rStyle w:val="Hipervnculo"/>
+                <w:bCs/>
+                <w:i/>
+                <w:iCs/>
+                <w:noProof/>
+                <w:lang w:val="es-419"/>
+              </w:rPr>
+              <w:t>ña</w:t>
+            </w:r>
+            <w:r>
+              <w:rPr>
+                <w:noProof/>
+                <w:webHidden/>
+              </w:rPr>
+              <w:tab/>
+            </w:r>
+            <w:r>
+              <w:rPr>
+                <w:noProof/>
+                <w:webHidden/>
+              </w:rPr>
+              <w:fldChar w:fldCharType="begin"/>
+            </w:r>
+            <w:r>
+              <w:rPr>
+                <w:noProof/>
+                <w:webHidden/>
+              </w:rPr>
+              <w:instrText xml:space="preserve"> PAGEREF _Toc169640691 \h </w:instrText>
+            </w:r>
+            <w:r>
+              <w:rPr>
+                <w:noProof/>
+                <w:webHidden/>
+              </w:rPr>
+            </w:r>
+            <w:r>
+              <w:rPr>
+                <w:noProof/>
+                <w:webHidden/>
+              </w:rPr>
+              <w:fldChar w:fldCharType="separate"/>
+            </w:r>
+            <w:r>
+              <w:rPr>
+                <w:noProof/>
+                <w:webHidden/>
+              </w:rPr>
+              <w:t>16</w:t>
+            </w:r>
+            <w:r>
+              <w:rPr>
+                <w:noProof/>
+                <w:webHidden/>
+              </w:rPr>
+              <w:fldChar w:fldCharType="end"/>
+            </w:r>
+          </w:hyperlink>
+        </w:p>
+        <w:p>
+          <w:r>
+            <w:rPr>
+              <w:b/>
+              <w:bCs/>
+              <w:noProof/>
+            </w:rPr>
+            <w:fldChar w:fldCharType="end"/>
+          </w:r>
+        </w:p>
+      </w:sdtContent>
+    </w:sdt>
+    <w:p>
+      <w:pPr>
+        <w:rPr>
+          <w:lang w:eastAsia="es-SV"/>
+        </w:rPr>
+      </w:pPr>
+    </w:p>
+    <w:p>
+      <w:pPr>
+        <w:rPr>
+          <w:lang w:val="es-MX" w:eastAsia="es-SV"/>
+        </w:rPr>
+      </w:pPr>
+    </w:p>
+    <w:p>
+      <w:pPr>
+        <w:rPr>
+          <w:lang w:val="es-MX" w:eastAsia="es-SV"/>
+        </w:rPr>
+      </w:pPr>
+    </w:p>
+    <w:p>
+      <w:pPr>
+        <w:tabs>
+          <w:tab w:val="left" w:pos="1440"/>
+        </w:tabs>
+      </w:pPr>
+    </w:p>
+    <w:p>
+      <w:pPr>
+        <w:tabs>
+          <w:tab w:val="left" w:pos="1440"/>
+        </w:tabs>
         <w:sectPr>
-          <w:headerReference w:type="default" r:id="rId10"/>
-          <w:footerReference w:type="default" r:id="rId11"/>
-          <w:headerReference w:type="first" r:id="rId12"/>
-          <w:footerReference w:type="first" r:id="rId13"/>
+          <w:headerReference w:type="default" r:id="rId11"/>
+          <w:footerReference w:type="default" r:id="rId12"/>
+          <w:headerReference w:type="first" r:id="rId13"/>
+          <w:footerReference w:type="first" r:id="rId14"/>
           <w:pgSz w:w="12240" w:h="15840" w:code="1"/>
           <w:pgMar w:top="720" w:right="720" w:bottom="0" w:left="720" w:header="0" w:footer="0" w:gutter="0"/>
           <w:cols w:space="708"/>
@@ -488,6 +1687,9 @@
           <w:docGrid w:linePitch="381"/>
         </w:sectPr>
       </w:pPr>
+      <w:r>
+        <w:tab/>
+      </w:r>
     </w:p>
     <w:p>
       <w:pPr>
@@ -499,16 +1701,30 @@
         <w:spacing w:before="120"/>
         <w:ind w:left="720"/>
         <w:rPr>
-          <w:sz w:val="32"/>
-        </w:rPr>
-      </w:pPr>
-      <w:r>
-        <w:rPr>
-          <w:sz w:val="32"/>
+          <w:rFonts w:asciiTheme="minorHAnsi" w:hAnsiTheme="minorHAnsi"/>
+          <w:b w:val="0"/>
+          <w:bCs/>
+          <w:i/>
+          <w:iCs/>
+          <w:sz w:val="40"/>
+          <w:szCs w:val="40"/>
+        </w:rPr>
+      </w:pPr>
+      <w:bookmarkStart w:id="11" w:name="_Toc169640682"/>
+      <w:r>
+        <w:rPr>
+          <w:rFonts w:asciiTheme="minorHAnsi" w:hAnsiTheme="minorHAnsi"/>
+          <w:b w:val="0"/>
+          <w:bCs/>
+          <w:i/>
+          <w:iCs/>
+          <w:sz w:val="40"/>
+          <w:szCs w:val="40"/>
         </w:rPr>
         <w:lastRenderedPageBreak/>
         <w:t>Inicializando el sistema</w:t>
       </w:r>
+      <w:bookmarkEnd w:id="11"/>
     </w:p>
     <w:p>
       <w:pPr>
@@ -536,7 +1752,7 @@
                     </pic:cNvPicPr>
                   </pic:nvPicPr>
                   <pic:blipFill>
-                    <a:blip r:embed="rId14" cstate="print">
+                    <a:blip r:embed="rId15" cstate="print">
                       <a:extLst>
                         <a:ext uri="{28A0092B-C50C-407E-A947-70E740481C1C}">
                           <a14:useLocalDpi xmlns:a14="http://schemas.microsoft.com/office/drawing/2010/main" val="0"/>
@@ -576,19 +1792,35 @@
           <w:numId w:val="15"/>
         </w:numPr>
         <w:ind w:left="426" w:hanging="426"/>
-        <w:rPr>
-          <w:sz w:val="32"/>
-        </w:rPr>
-      </w:pPr>
-      <w:r>
-        <w:rPr>
-          <w:sz w:val="32"/>
+        <w:jc w:val="both"/>
+        <w:rPr>
+          <w:rFonts w:asciiTheme="minorHAnsi" w:hAnsiTheme="minorHAnsi"/>
+          <w:b w:val="0"/>
+          <w:bCs/>
+          <w:i/>
+          <w:iCs/>
+          <w:sz w:val="36"/>
+          <w:szCs w:val="36"/>
+        </w:rPr>
+      </w:pPr>
+      <w:bookmarkStart w:id="12" w:name="_Toc169640683"/>
+      <w:r>
+        <w:rPr>
+          <w:rFonts w:asciiTheme="minorHAnsi" w:hAnsiTheme="minorHAnsi"/>
+          <w:b w:val="0"/>
+          <w:bCs/>
+          <w:i/>
+          <w:iCs/>
+          <w:sz w:val="36"/>
+          <w:szCs w:val="36"/>
         </w:rPr>
         <w:t>Adquirir Credenciales</w:t>
       </w:r>
-    </w:p>
-    <w:p>
-      <w:pPr>
+      <w:bookmarkEnd w:id="12"/>
+    </w:p>
+    <w:p>
+      <w:pPr>
+        <w:jc w:val="both"/>
         <w:rPr>
           <w:noProof/>
         </w:rPr>
@@ -659,7 +1891,7 @@
                     </pic:cNvPicPr>
                   </pic:nvPicPr>
                   <pic:blipFill>
-                    <a:blip r:embed="rId15">
+                    <a:blip r:embed="rId16">
                       <a:extLst>
                         <a:ext uri="{28A0092B-C50C-407E-A947-70E740481C1C}">
                           <a14:useLocalDpi xmlns:a14="http://schemas.microsoft.com/office/drawing/2010/main" val="0"/>
@@ -716,7 +1948,7 @@
                     <pic:cNvPicPr/>
                   </pic:nvPicPr>
                   <pic:blipFill rotWithShape="1">
-                    <a:blip r:embed="rId16"/>
+                    <a:blip r:embed="rId17"/>
                     <a:srcRect l="32524" t="10787" r="33609" b="5692"/>
                     <a:stretch/>
                   </pic:blipFill>
@@ -765,25 +1997,43 @@
         </w:numPr>
         <w:ind w:left="426" w:hanging="360"/>
         <w:rPr>
+          <w:rFonts w:asciiTheme="minorHAnsi" w:hAnsiTheme="minorHAnsi"/>
+          <w:b w:val="0"/>
+          <w:bCs/>
+          <w:i/>
+          <w:iCs/>
           <w:sz w:val="36"/>
           <w:szCs w:val="36"/>
         </w:rPr>
       </w:pPr>
-      <w:r>
-        <w:rPr>
+      <w:bookmarkStart w:id="13" w:name="_Toc169640684"/>
+      <w:r>
+        <w:rPr>
+          <w:rFonts w:asciiTheme="minorHAnsi" w:hAnsiTheme="minorHAnsi"/>
+          <w:b w:val="0"/>
+          <w:bCs/>
+          <w:i/>
+          <w:iCs/>
           <w:sz w:val="36"/>
           <w:szCs w:val="36"/>
         </w:rPr>
         <w:lastRenderedPageBreak/>
         <w:t>Registrarse</w:t>
       </w:r>
-    </w:p>
-    <w:p>
+      <w:bookmarkEnd w:id="13"/>
+    </w:p>
+    <w:p>
+      <w:pPr>
+        <w:jc w:val="both"/>
+      </w:pPr>
       <w:r>
         <w:t xml:space="preserve">Para registrarse se deberá ingresar toda la información que se solicita, para el carné deberá colocar su número de carné, para el correo deberá colocar un correo institucional y posteriormente dar clic en el botón “registrar”. </w:t>
       </w:r>
     </w:p>
     <w:p>
+      <w:pPr>
+        <w:jc w:val="center"/>
+      </w:pPr>
       <w:r>
         <w:rPr>
           <w:noProof/>
@@ -804,7 +2054,7 @@
                     <pic:cNvPicPr/>
                   </pic:nvPicPr>
                   <pic:blipFill rotWithShape="1">
-                    <a:blip r:embed="rId17"/>
+                    <a:blip r:embed="rId18"/>
                     <a:srcRect l="31838" t="11475" r="33597" b="5467"/>
                     <a:stretch/>
                   </pic:blipFill>
@@ -833,6 +2083,9 @@
       </w:r>
     </w:p>
     <w:p>
+      <w:pPr>
+        <w:jc w:val="both"/>
+      </w:pPr>
       <w:r>
         <w:t>* Antes de ingresar al sistema se mostrará la alerta correspondiente del previo ingreso y registro del primer administrador.</w:t>
       </w:r>
@@ -849,7 +2102,7 @@
           <w:noProof/>
         </w:rPr>
         <w:drawing>
-          <wp:anchor distT="0" distB="0" distL="114300" distR="114300" simplePos="0" relativeHeight="251666432" behindDoc="0" locked="0" layoutInCell="1" allowOverlap="1" wp14:anchorId="7986BC58" wp14:editId="67D6C355">
+          <wp:anchor distT="0" distB="0" distL="114300" distR="114300" simplePos="0" relativeHeight="251666432" behindDoc="0" locked="0" layoutInCell="1" allowOverlap="1" wp14:anchorId="7986BC58" wp14:editId="6F8E837F">
             <wp:simplePos x="0" y="0"/>
             <wp:positionH relativeFrom="column">
               <wp:posOffset>3810</wp:posOffset>
@@ -874,7 +2127,7 @@
                     </pic:cNvPicPr>
                   </pic:nvPicPr>
                   <pic:blipFill>
-                    <a:blip r:embed="rId18" cstate="print">
+                    <a:blip r:embed="rId19" cstate="print">
                       <a:extLst>
                         <a:ext uri="{28A0092B-C50C-407E-A947-70E740481C1C}">
                           <a14:useLocalDpi xmlns:a14="http://schemas.microsoft.com/office/drawing/2010/main" val="0"/>
@@ -909,6 +2162,9 @@
     <w:p/>
     <w:p/>
     <w:p>
+      <w:pPr>
+        <w:jc w:val="both"/>
+      </w:pPr>
       <w:r>
         <w:t xml:space="preserve">* </w:t>
       </w:r>
@@ -982,17 +2238,25 @@
         </w:rPr>
         <w:lastRenderedPageBreak/>
         <w:drawing>
-          <wp:anchor distT="0" distB="0" distL="114300" distR="114300" simplePos="0" relativeHeight="251671552" behindDoc="0" locked="0" layoutInCell="1" allowOverlap="1" wp14:anchorId="06DE68A3" wp14:editId="40646DD8">
-            <wp:simplePos x="720436" y="900545"/>
+          <wp:anchor distT="0" distB="0" distL="114300" distR="114300" simplePos="0" relativeHeight="251671552" behindDoc="1" locked="0" layoutInCell="1" allowOverlap="1" wp14:anchorId="06DE68A3" wp14:editId="0CB3FA1B">
+            <wp:simplePos x="0" y="0"/>
             <wp:positionH relativeFrom="column">
-              <wp:align>left</wp:align>
+              <wp:posOffset>1544781</wp:posOffset>
             </wp:positionH>
             <wp:positionV relativeFrom="paragraph">
-              <wp:align>top</wp:align>
+              <wp:posOffset>462</wp:posOffset>
             </wp:positionV>
             <wp:extent cx="3553691" cy="1650365"/>
             <wp:effectExtent l="0" t="0" r="8890" b="6985"/>
-            <wp:wrapSquare wrapText="bothSides"/>
+            <wp:wrapTight wrapText="bothSides">
+              <wp:wrapPolygon edited="0">
+                <wp:start x="0" y="0"/>
+                <wp:lineTo x="0" y="21442"/>
+                <wp:lineTo x="21538" y="21442"/>
+                <wp:lineTo x="21538" y="0"/>
+                <wp:lineTo x="0" y="0"/>
+              </wp:wrapPolygon>
+            </wp:wrapTight>
             <wp:docPr id="1817736807" name="Imagen 1" descr="Una captura de pantalla de una computadora&#10;&#10;Descripción generada automáticamente"/>
             <wp:cNvGraphicFramePr>
               <a:graphicFrameLocks xmlns:a="http://schemas.openxmlformats.org/drawingml/2006/main" noChangeAspect="1"/>
@@ -1005,7 +2269,7 @@
                     <pic:cNvPicPr/>
                   </pic:nvPicPr>
                   <pic:blipFill rotWithShape="1">
-                    <a:blip r:embed="rId19" cstate="print">
+                    <a:blip r:embed="rId20" cstate="print">
                       <a:extLst>
                         <a:ext uri="{28A0092B-C50C-407E-A947-70E740481C1C}">
                           <a14:useLocalDpi xmlns:a14="http://schemas.microsoft.com/office/drawing/2010/main" val="0"/>
@@ -1049,6 +2313,7 @@
     </w:p>
     <w:p>
       <w:pPr>
+        <w:jc w:val="center"/>
         <w:rPr>
           <w:sz w:val="36"/>
           <w:szCs w:val="36"/>
@@ -1057,6 +2322,7 @@
     </w:p>
     <w:p>
       <w:pPr>
+        <w:jc w:val="center"/>
         <w:rPr>
           <w:sz w:val="36"/>
           <w:szCs w:val="36"/>
@@ -1112,20 +2378,48 @@
           <w:numId w:val="15"/>
         </w:numPr>
         <w:ind w:left="426" w:hanging="360"/>
-        <w:rPr>
+        <w:jc w:val="both"/>
+        <w:rPr>
+          <w:rFonts w:asciiTheme="minorHAnsi" w:hAnsiTheme="minorHAnsi"/>
+          <w:b w:val="0"/>
+          <w:bCs/>
+          <w:i/>
+          <w:iCs/>
           <w:sz w:val="36"/>
           <w:szCs w:val="36"/>
         </w:rPr>
       </w:pPr>
-      <w:r>
-        <w:rPr>
+      <w:bookmarkStart w:id="14" w:name="_Toc169640685"/>
+      <w:r>
+        <w:rPr>
+          <w:rFonts w:asciiTheme="minorHAnsi" w:hAnsiTheme="minorHAnsi"/>
+          <w:b w:val="0"/>
+          <w:bCs/>
+          <w:i/>
+          <w:iCs/>
           <w:sz w:val="36"/>
           <w:szCs w:val="36"/>
         </w:rPr>
-        <w:t>Ingreso al sistema</w:t>
-      </w:r>
-    </w:p>
-    <w:p>
+        <w:t>Ingreso al sistem</w:t>
+      </w:r>
+      <w:r>
+        <w:rPr>
+          <w:rFonts w:asciiTheme="minorHAnsi" w:hAnsiTheme="minorHAnsi"/>
+          <w:b w:val="0"/>
+          <w:bCs/>
+          <w:i/>
+          <w:iCs/>
+          <w:sz w:val="36"/>
+          <w:szCs w:val="36"/>
+        </w:rPr>
+        <w:t>a</w:t>
+      </w:r>
+      <w:bookmarkEnd w:id="14"/>
+    </w:p>
+    <w:p>
+      <w:pPr>
+        <w:jc w:val="both"/>
+      </w:pPr>
       <w:r>
         <w:t xml:space="preserve">Para ingresar al Sistema </w:t>
       </w:r>
@@ -1136,13 +2430,13 @@
         <w:t xml:space="preserve">deben </w:t>
       </w:r>
       <w:r>
-        <w:t>ingresar las</w:t>
-      </w:r>
-      <w:r>
-        <w:t xml:space="preserve">  credenciales  </w:t>
-      </w:r>
-      <w:r>
-        <w:t xml:space="preserve">que recibió en el correo. </w:t>
+        <w:t xml:space="preserve">ingresar </w:t>
+      </w:r>
+      <w:r>
+        <w:t>las credenciales que</w:t>
+      </w:r>
+      <w:r>
+        <w:t xml:space="preserve"> recibió en el correo. </w:t>
       </w:r>
     </w:p>
     <w:p/>
@@ -1172,7 +2466,7 @@
                     <pic:cNvPicPr/>
                   </pic:nvPicPr>
                   <pic:blipFill rotWithShape="1">
-                    <a:blip r:embed="rId20"/>
+                    <a:blip r:embed="rId21"/>
                     <a:srcRect l="9338" r="4280"/>
                     <a:stretch/>
                   </pic:blipFill>
@@ -1219,7 +2513,7 @@
                     <pic:cNvPicPr/>
                   </pic:nvPicPr>
                   <pic:blipFill>
-                    <a:blip r:embed="rId21"/>
+                    <a:blip r:embed="rId22"/>
                     <a:stretch>
                       <a:fillRect/>
                     </a:stretch>
@@ -1264,8 +2558,6 @@
     <w:p/>
     <w:p/>
     <w:p/>
-    <w:p/>
-    <w:p/>
     <w:p>
       <w:pPr>
         <w:pStyle w:val="Ttulo1"/>
@@ -1274,41 +2566,51 @@
           <w:numId w:val="15"/>
         </w:numPr>
         <w:ind w:left="720"/>
-        <w:rPr>
+        <w:jc w:val="both"/>
+        <w:rPr>
+          <w:rFonts w:asciiTheme="minorHAnsi" w:hAnsiTheme="minorHAnsi"/>
+          <w:b w:val="0"/>
+          <w:bCs/>
+          <w:i/>
+          <w:iCs/>
           <w:sz w:val="36"/>
           <w:szCs w:val="36"/>
         </w:rPr>
       </w:pPr>
-      <w:r>
-        <w:rPr>
+      <w:bookmarkStart w:id="15" w:name="_Toc169640686"/>
+      <w:r>
+        <w:rPr>
+          <w:rFonts w:asciiTheme="minorHAnsi" w:hAnsiTheme="minorHAnsi"/>
+          <w:b w:val="0"/>
+          <w:bCs/>
+          <w:i/>
+          <w:iCs/>
           <w:sz w:val="36"/>
           <w:szCs w:val="36"/>
         </w:rPr>
+        <w:lastRenderedPageBreak/>
         <w:t>Sección de eventos</w:t>
       </w:r>
-    </w:p>
-    <w:p/>
-    <w:p>
-      <w:pPr>
-        <w:jc w:val="both"/>
-      </w:pPr>
+      <w:bookmarkEnd w:id="15"/>
+    </w:p>
+    <w:p>
       <w:r>
         <w:rPr>
           <w:noProof/>
         </w:rPr>
         <w:drawing>
-          <wp:anchor distT="0" distB="0" distL="114300" distR="114300" simplePos="0" relativeHeight="251665408" behindDoc="0" locked="0" layoutInCell="1" allowOverlap="1" wp14:anchorId="3D7943A1" wp14:editId="03275966">
+          <wp:anchor distT="0" distB="0" distL="114300" distR="114300" simplePos="0" relativeHeight="251672576" behindDoc="0" locked="0" layoutInCell="1" allowOverlap="1" wp14:anchorId="477162D7" wp14:editId="2D704382">
             <wp:simplePos x="0" y="0"/>
             <wp:positionH relativeFrom="column">
-              <wp:posOffset>19050</wp:posOffset>
+              <wp:posOffset>-3810</wp:posOffset>
             </wp:positionH>
             <wp:positionV relativeFrom="paragraph">
-              <wp:posOffset>38735</wp:posOffset>
+              <wp:posOffset>204470</wp:posOffset>
             </wp:positionV>
-            <wp:extent cx="2667635" cy="3128645"/>
-            <wp:effectExtent l="0" t="0" r="0" b="0"/>
+            <wp:extent cx="2829560" cy="3048000"/>
+            <wp:effectExtent l="0" t="0" r="8890" b="0"/>
             <wp:wrapSquare wrapText="bothSides"/>
-            <wp:docPr id="92052833" name="Imagen 5" descr="Interfaz de usuario gráfica, Aplicación&#10;&#10;Descripción generada automáticamente"/>
+            <wp:docPr id="384360060" name="Imagen 1" descr="Interfaz de usuario gráfica, Aplicación&#10;&#10;Descripción generada automáticamente"/>
             <wp:cNvGraphicFramePr>
               <a:graphicFrameLocks xmlns:a="http://schemas.openxmlformats.org/drawingml/2006/main" noChangeAspect="1"/>
             </wp:cNvGraphicFramePr>
@@ -1316,47 +2618,131 @@
               <a:graphicData uri="http://schemas.openxmlformats.org/drawingml/2006/picture">
                 <pic:pic xmlns:pic="http://schemas.openxmlformats.org/drawingml/2006/picture">
                   <pic:nvPicPr>
-                    <pic:cNvPr id="92052833" name="Imagen 5" descr="Interfaz de usuario gráfica, Aplicación&#10;&#10;Descripción generada automáticamente"/>
+                    <pic:cNvPr id="384360060" name="Imagen 1" descr="Interfaz de usuario gráfica, Aplicación&#10;&#10;Descripción generada automáticamente"/>
                     <pic:cNvPicPr/>
                   </pic:nvPicPr>
                   <pic:blipFill>
-                    <a:blip r:embed="rId22">
+                    <a:blip r:embed="rId23">
                       <a:extLst>
                         <a:ext uri="{28A0092B-C50C-407E-A947-70E740481C1C}">
                           <a14:useLocalDpi xmlns:a14="http://schemas.microsoft.com/office/drawing/2010/main" val="0"/>
                         </a:ext>
                       </a:extLst>
                     </a:blip>
-                    <a:srcRect t="19218" b="19218"/>
                     <a:stretch>
                       <a:fillRect/>
                     </a:stretch>
                   </pic:blipFill>
-                  <pic:spPr bwMode="auto">
+                  <pic:spPr>
                     <a:xfrm>
                       <a:off x="0" y="0"/>
-                      <a:ext cx="2667635" cy="3128645"/>
+                      <a:ext cx="2829560" cy="3048000"/>
                     </a:xfrm>
                     <a:prstGeom prst="rect">
                       <a:avLst/>
                     </a:prstGeom>
-                    <a:ln>
-                      <a:noFill/>
-                    </a:ln>
-                    <a:extLst>
-                      <a:ext uri="{53640926-AAD7-44D8-BBD7-CCE9431645EC}">
-                        <a14:shadowObscured xmlns:a14="http://schemas.microsoft.com/office/drawing/2010/main"/>
-                      </a:ext>
-                    </a:extLst>
                   </pic:spPr>
                 </pic:pic>
               </a:graphicData>
             </a:graphic>
+            <wp14:sizeRelH relativeFrom="margin">
+              <wp14:pctWidth>0</wp14:pctWidth>
+            </wp14:sizeRelH>
+            <wp14:sizeRelV relativeFrom="margin">
+              <wp14:pctHeight>0</wp14:pctHeight>
+            </wp14:sizeRelV>
           </wp:anchor>
         </w:drawing>
       </w:r>
-      <w:r>
-        <w:t xml:space="preserve">* Menú lateral de la sección </w:t>
+    </w:p>
+    <w:p>
+      <w:pPr>
+        <w:jc w:val="both"/>
+      </w:pPr>
+      <w:r>
+        <w:rPr>
+          <w:noProof/>
+        </w:rPr>
+        <mc:AlternateContent>
+          <mc:Choice Requires="wps">
+            <w:drawing>
+              <wp:anchor distT="0" distB="0" distL="114300" distR="114300" simplePos="0" relativeHeight="251682816" behindDoc="0" locked="0" layoutInCell="1" allowOverlap="1" wp14:anchorId="09F42704" wp14:editId="5BF93319">
+                <wp:simplePos x="0" y="0"/>
+                <wp:positionH relativeFrom="column">
+                  <wp:posOffset>2154324</wp:posOffset>
+                </wp:positionH>
+                <wp:positionV relativeFrom="paragraph">
+                  <wp:posOffset>303241</wp:posOffset>
+                </wp:positionV>
+                <wp:extent cx="660862" cy="98713"/>
+                <wp:effectExtent l="38100" t="19050" r="6350" b="92075"/>
+                <wp:wrapNone/>
+                <wp:docPr id="277490134" name="Conector recto de flecha 1"/>
+                <wp:cNvGraphicFramePr/>
+                <a:graphic xmlns:a="http://schemas.openxmlformats.org/drawingml/2006/main">
+                  <a:graphicData uri="http://schemas.microsoft.com/office/word/2010/wordprocessingShape">
+                    <wps:wsp>
+                      <wps:cNvCnPr/>
+                      <wps:spPr>
+                        <a:xfrm flipH="1">
+                          <a:off x="0" y="0"/>
+                          <a:ext cx="660862" cy="98713"/>
+                        </a:xfrm>
+                        <a:prstGeom prst="straightConnector1">
+                          <a:avLst/>
+                        </a:prstGeom>
+                        <a:noFill/>
+                        <a:ln w="38100" cap="flat">
+                          <a:solidFill>
+                            <a:srgbClr val="000000"/>
+                          </a:solidFill>
+                          <a:prstDash val="solid"/>
+                          <a:miter lim="400000"/>
+                          <a:tailEnd type="triangle"/>
+                        </a:ln>
+                        <a:effectLst/>
+                        <a:sp3d/>
+                      </wps:spPr>
+                      <wps:style>
+                        <a:lnRef idx="0">
+                          <a:scrgbClr r="0" g="0" b="0"/>
+                        </a:lnRef>
+                        <a:fillRef idx="0">
+                          <a:scrgbClr r="0" g="0" b="0"/>
+                        </a:fillRef>
+                        <a:effectRef idx="0">
+                          <a:scrgbClr r="0" g="0" b="0"/>
+                        </a:effectRef>
+                        <a:fontRef idx="none"/>
+                      </wps:style>
+                      <wps:bodyPr/>
+                    </wps:wsp>
+                  </a:graphicData>
+                </a:graphic>
+                <wp14:sizeRelH relativeFrom="margin">
+                  <wp14:pctWidth>0</wp14:pctWidth>
+                </wp14:sizeRelH>
+                <wp14:sizeRelV relativeFrom="margin">
+                  <wp14:pctHeight>0</wp14:pctHeight>
+                </wp14:sizeRelV>
+              </wp:anchor>
+            </w:drawing>
+          </mc:Choice>
+          <mc:Fallback>
+            <w:pict>
+              <v:shapetype w14:anchorId="2C766FC4" id="_x0000_t32" coordsize="21600,21600" o:spt="32" o:oned="t" path="m,l21600,21600e" filled="f">
+                <v:path arrowok="t" fillok="f" o:connecttype="none"/>
+                <o:lock v:ext="edit" shapetype="t"/>
+              </v:shapetype>
+              <v:shape id="Conector recto de flecha 1" o:spid="_x0000_s1026" type="#_x0000_t32" style="position:absolute;margin-left:169.65pt;margin-top:23.9pt;width:52.05pt;height:7.75pt;flip:x;z-index:251682816;visibility:visible;mso-wrap-style:square;mso-width-percent:0;mso-height-percent:0;mso-wrap-distance-left:9pt;mso-wrap-distance-top:0;mso-wrap-distance-right:9pt;mso-wrap-distance-bottom:0;mso-position-horizontal:absolute;mso-position-horizontal-relative:text;mso-position-vertical:absolute;mso-position-vertical-relative:text;mso-width-percent:0;mso-height-percent:0;mso-width-relative:margin;mso-height-relative:margin" o:gfxdata="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" strokeweight="3pt">
+                <v:stroke endarrow="block" miterlimit="4" joinstyle="miter"/>
+              </v:shape>
+            </w:pict>
+          </mc:Fallback>
+        </mc:AlternateContent>
+      </w:r>
+      <w:r>
+        <w:t xml:space="preserve">*Menú lateral de la sección </w:t>
       </w:r>
       <w:r>
         <w:t>eventos</w:t>
@@ -1446,7 +2832,17 @@
         <w:t xml:space="preserve">Para poder ver toda la información relacionada con el evento y adquirir entradas a este evento </w:t>
       </w:r>
       <w:r>
-        <w:t>dar click en el botón “</w:t>
+        <w:t xml:space="preserve">dar </w:t>
+      </w:r>
+      <w:proofErr w:type="spellStart"/>
+      <w:proofErr w:type="gramStart"/>
+      <w:r>
+        <w:t>click</w:t>
+      </w:r>
+      <w:proofErr w:type="spellEnd"/>
+      <w:proofErr w:type="gramEnd"/>
+      <w:r>
+        <w:t xml:space="preserve"> en el botón “</w:t>
       </w:r>
       <w:r>
         <w:t>información</w:t>
@@ -1462,7 +2858,7 @@
     </w:p>
     <w:p>
       <w:pPr>
-        <w:jc w:val="both"/>
+        <w:jc w:val="center"/>
       </w:pPr>
       <w:r>
         <w:rPr>
@@ -1484,7 +2880,7 @@
                     <pic:cNvPicPr/>
                   </pic:nvPicPr>
                   <pic:blipFill>
-                    <a:blip r:embed="rId23"/>
+                    <a:blip r:embed="rId24"/>
                     <a:stretch>
                       <a:fillRect/>
                     </a:stretch>
@@ -1515,7 +2911,17 @@
         <w:jc w:val="both"/>
       </w:pPr>
       <w:r>
-        <w:t xml:space="preserve">Al darle click en el botón se </w:t>
+        <w:t xml:space="preserve">Al darle </w:t>
+      </w:r>
+      <w:proofErr w:type="spellStart"/>
+      <w:proofErr w:type="gramStart"/>
+      <w:r>
+        <w:t>click</w:t>
+      </w:r>
+      <w:proofErr w:type="spellEnd"/>
+      <w:proofErr w:type="gramEnd"/>
+      <w:r>
+        <w:t xml:space="preserve"> en el botón se </w:t>
       </w:r>
       <w:r>
         <w:t>mostrará</w:t>
@@ -1526,7 +2932,7 @@
     </w:p>
     <w:p>
       <w:pPr>
-        <w:jc w:val="both"/>
+        <w:jc w:val="center"/>
       </w:pPr>
       <w:r>
         <w:rPr>
@@ -1549,7 +2955,7 @@
                     <pic:cNvPicPr/>
                   </pic:nvPicPr>
                   <pic:blipFill>
-                    <a:blip r:embed="rId24"/>
+                    <a:blip r:embed="rId25"/>
                     <a:stretch>
                       <a:fillRect/>
                     </a:stretch>
@@ -1592,20 +2998,48 @@
           <w:numId w:val="15"/>
         </w:numPr>
         <w:ind w:left="0" w:firstLine="360"/>
-        <w:rPr>
+        <w:jc w:val="both"/>
+        <w:rPr>
+          <w:rFonts w:asciiTheme="minorHAnsi" w:hAnsiTheme="minorHAnsi"/>
+          <w:b w:val="0"/>
+          <w:bCs/>
+          <w:i/>
+          <w:iCs/>
           <w:sz w:val="36"/>
           <w:szCs w:val="36"/>
         </w:rPr>
       </w:pPr>
-      <w:r>
-        <w:rPr>
+      <w:bookmarkStart w:id="16" w:name="_Toc169640687"/>
+      <w:r>
+        <w:rPr>
+          <w:rFonts w:asciiTheme="minorHAnsi" w:hAnsiTheme="minorHAnsi"/>
+          <w:b w:val="0"/>
+          <w:bCs/>
+          <w:i/>
+          <w:iCs/>
           <w:sz w:val="36"/>
           <w:szCs w:val="36"/>
         </w:rPr>
-        <w:t xml:space="preserve">Inscripción Individual </w:t>
-      </w:r>
-    </w:p>
-    <w:p>
+        <w:t>Inscripción Individual</w:t>
+      </w:r>
+      <w:bookmarkEnd w:id="16"/>
+      <w:r>
+        <w:rPr>
+          <w:rFonts w:asciiTheme="minorHAnsi" w:hAnsiTheme="minorHAnsi"/>
+          <w:b w:val="0"/>
+          <w:bCs/>
+          <w:i/>
+          <w:iCs/>
+          <w:sz w:val="36"/>
+          <w:szCs w:val="36"/>
+        </w:rPr>
+        <w:t xml:space="preserve"> </w:t>
+      </w:r>
+    </w:p>
+    <w:p>
+      <w:pPr>
+        <w:jc w:val="center"/>
+      </w:pPr>
       <w:r>
         <w:rPr>
           <w:noProof/>
@@ -1626,7 +3060,7 @@
                     <pic:cNvPicPr/>
                   </pic:nvPicPr>
                   <pic:blipFill>
-                    <a:blip r:embed="rId25"/>
+                    <a:blip r:embed="rId26"/>
                     <a:stretch>
                       <a:fillRect/>
                     </a:stretch>
@@ -1650,12 +3084,23 @@
     <w:p/>
     <w:p>
       <w:pPr>
+        <w:jc w:val="both"/>
         <w:rPr>
           <w:lang w:val="es-419"/>
         </w:rPr>
       </w:pPr>
       <w:r>
-        <w:t xml:space="preserve">Para poder adquirir su entrada de manera individual, se le mostraran sus datos personales y el nombre del evento que desea asistir, si los datos están correctos deberá darle click al botón </w:t>
+        <w:t xml:space="preserve">Para poder adquirir su entrada de manera individual, se le mostraran sus datos personales y el nombre del evento que desea asistir, si los datos están correctos deberá darle </w:t>
+      </w:r>
+      <w:proofErr w:type="spellStart"/>
+      <w:proofErr w:type="gramStart"/>
+      <w:r>
+        <w:t>click</w:t>
+      </w:r>
+      <w:proofErr w:type="spellEnd"/>
+      <w:proofErr w:type="gramEnd"/>
+      <w:r>
+        <w:t xml:space="preserve"> al botón </w:t>
       </w:r>
       <w:r>
         <w:rPr>
@@ -1684,6 +3129,9 @@
       </w:pPr>
     </w:p>
     <w:p>
+      <w:pPr>
+        <w:jc w:val="center"/>
+      </w:pPr>
       <w:r>
         <w:rPr>
           <w:noProof/>
@@ -1705,7 +3153,7 @@
                     <pic:cNvPicPr/>
                   </pic:nvPicPr>
                   <pic:blipFill>
-                    <a:blip r:embed="rId26"/>
+                    <a:blip r:embed="rId27"/>
                     <a:stretch>
                       <a:fillRect/>
                     </a:stretch>
@@ -1725,9 +3173,6 @@
           </wp:inline>
         </w:drawing>
       </w:r>
-      <w:r>
-        <w:t xml:space="preserve"> </w:t>
-      </w:r>
     </w:p>
     <w:p/>
     <w:p>
@@ -1735,7 +3180,17 @@
         <w:t xml:space="preserve">Posterior se mostrará la alerta de confirmación </w:t>
       </w:r>
       <w:r>
-        <w:t>a la cual dar click en “OK”.</w:t>
+        <w:t xml:space="preserve">a la cual dar </w:t>
+      </w:r>
+      <w:proofErr w:type="spellStart"/>
+      <w:proofErr w:type="gramStart"/>
+      <w:r>
+        <w:t>click</w:t>
+      </w:r>
+      <w:proofErr w:type="spellEnd"/>
+      <w:proofErr w:type="gramEnd"/>
+      <w:r>
+        <w:t xml:space="preserve"> en “OK”.</w:t>
       </w:r>
     </w:p>
     <w:p/>
@@ -1748,12 +3203,24 @@
         </w:numPr>
         <w:ind w:left="0" w:firstLine="360"/>
         <w:rPr>
+          <w:rFonts w:asciiTheme="minorHAnsi" w:hAnsiTheme="minorHAnsi"/>
+          <w:b w:val="0"/>
+          <w:bCs/>
+          <w:i/>
+          <w:iCs/>
           <w:sz w:val="36"/>
           <w:szCs w:val="36"/>
         </w:rPr>
       </w:pPr>
-      <w:r>
-        <w:rPr>
+      <w:bookmarkStart w:id="17" w:name="_Toc169640688"/>
+      <w:proofErr w:type="spellStart"/>
+      <w:r>
+        <w:rPr>
+          <w:rFonts w:asciiTheme="minorHAnsi" w:hAnsiTheme="minorHAnsi"/>
+          <w:b w:val="0"/>
+          <w:bCs/>
+          <w:i/>
+          <w:iCs/>
           <w:sz w:val="36"/>
           <w:szCs w:val="36"/>
         </w:rPr>
@@ -1761,22 +3228,50 @@
       </w:r>
       <w:r>
         <w:rPr>
+          <w:rFonts w:asciiTheme="minorHAnsi" w:hAnsiTheme="minorHAnsi"/>
+          <w:b w:val="0"/>
+          <w:bCs/>
+          <w:i/>
+          <w:iCs/>
           <w:sz w:val="36"/>
           <w:szCs w:val="36"/>
           <w:lang w:val="es-419"/>
         </w:rPr>
-        <w:t>ón Grupal</w:t>
-      </w:r>
-      <w:r>
-        <w:rPr>
+        <w:t>ón</w:t>
+      </w:r>
+      <w:proofErr w:type="spellEnd"/>
+      <w:r>
+        <w:rPr>
+          <w:rFonts w:asciiTheme="minorHAnsi" w:hAnsiTheme="minorHAnsi"/>
+          <w:b w:val="0"/>
+          <w:bCs/>
+          <w:i/>
+          <w:iCs/>
           <w:sz w:val="36"/>
           <w:szCs w:val="36"/>
+          <w:lang w:val="es-419"/>
+        </w:rPr>
+        <w:t xml:space="preserve"> Grupal</w:t>
+      </w:r>
+      <w:bookmarkEnd w:id="17"/>
+      <w:r>
+        <w:rPr>
+          <w:rFonts w:asciiTheme="minorHAnsi" w:hAnsiTheme="minorHAnsi"/>
+          <w:b w:val="0"/>
+          <w:bCs/>
+          <w:i/>
+          <w:iCs/>
+          <w:sz w:val="36"/>
+          <w:szCs w:val="36"/>
         </w:rPr>
         <w:t xml:space="preserve"> </w:t>
       </w:r>
     </w:p>
     <w:p/>
     <w:p>
+      <w:pPr>
+        <w:jc w:val="center"/>
+      </w:pPr>
       <w:r>
         <w:rPr>
           <w:noProof/>
@@ -1798,7 +3293,7 @@
                     <pic:cNvPicPr/>
                   </pic:nvPicPr>
                   <pic:blipFill>
-                    <a:blip r:embed="rId27"/>
+                    <a:blip r:embed="rId28"/>
                     <a:stretch>
                       <a:fillRect/>
                     </a:stretch>
@@ -1822,12 +3317,23 @@
     <w:p/>
     <w:p>
       <w:pPr>
+        <w:jc w:val="both"/>
         <w:rPr>
           <w:lang w:val="es-419"/>
         </w:rPr>
       </w:pPr>
       <w:r>
-        <w:t xml:space="preserve">Para poder adquirir sus entradas de manera grupal, se le mostrara primero los datos personales de la persona que tiene cuenta y el nombre del evento que desea asistir, si los datos están correctos deberá darle click al botón </w:t>
+        <w:t xml:space="preserve">Para poder adquirir sus entradas de manera grupal, se le mostrara primero los datos personales de la persona que tiene cuenta y el nombre del evento que desea asistir, si los datos están correctos deberá darle </w:t>
+      </w:r>
+      <w:proofErr w:type="spellStart"/>
+      <w:proofErr w:type="gramStart"/>
+      <w:r>
+        <w:t>click</w:t>
+      </w:r>
+      <w:proofErr w:type="spellEnd"/>
+      <w:proofErr w:type="gramEnd"/>
+      <w:r>
+        <w:t xml:space="preserve"> al botón </w:t>
       </w:r>
       <w:r>
         <w:rPr>
@@ -1857,6 +3363,7 @@
     </w:p>
     <w:p>
       <w:pPr>
+        <w:jc w:val="center"/>
         <w:rPr>
           <w:lang w:val="es-419"/>
         </w:rPr>
@@ -1882,7 +3389,7 @@
                     <pic:cNvPicPr/>
                   </pic:nvPicPr>
                   <pic:blipFill>
-                    <a:blip r:embed="rId28"/>
+                    <a:blip r:embed="rId29"/>
                     <a:stretch>
                       <a:fillRect/>
                     </a:stretch>
@@ -1912,6 +3419,7 @@
     </w:p>
     <w:p>
       <w:pPr>
+        <w:jc w:val="both"/>
         <w:rPr>
           <w:lang w:val="es-419"/>
         </w:rPr>
@@ -1925,6 +3433,7 @@
     </w:p>
     <w:p>
       <w:pPr>
+        <w:jc w:val="both"/>
         <w:rPr>
           <w:lang w:val="es-419"/>
         </w:rPr>
@@ -1944,6 +3453,7 @@
     <w:p/>
     <w:p>
       <w:pPr>
+        <w:jc w:val="center"/>
         <w:rPr>
           <w:lang w:val="es-419"/>
         </w:rPr>
@@ -1969,7 +3479,7 @@
                     <pic:cNvPicPr/>
                   </pic:nvPicPr>
                   <pic:blipFill>
-                    <a:blip r:embed="rId29"/>
+                    <a:blip r:embed="rId30"/>
                     <a:stretch>
                       <a:fillRect/>
                     </a:stretch>
@@ -1999,6 +3509,7 @@
     </w:p>
     <w:p>
       <w:pPr>
+        <w:jc w:val="both"/>
         <w:rPr>
           <w:lang w:val="es-419"/>
         </w:rPr>
@@ -2007,12 +3518,28 @@
         <w:rPr>
           <w:lang w:val="es-419"/>
         </w:rPr>
-        <w:t xml:space="preserve">Posterior al ingresar todos los acompañantes deberá darle click a </w:t>
-      </w:r>
+        <w:t xml:space="preserve">Posterior al ingresar todos los acompañantes deberá darle </w:t>
+      </w:r>
+      <w:proofErr w:type="spellStart"/>
+      <w:proofErr w:type="gramStart"/>
       <w:r>
         <w:rPr>
           <w:lang w:val="es-419"/>
         </w:rPr>
+        <w:t>click</w:t>
+      </w:r>
+      <w:proofErr w:type="spellEnd"/>
+      <w:proofErr w:type="gramEnd"/>
+      <w:r>
+        <w:rPr>
+          <w:lang w:val="es-419"/>
+        </w:rPr>
+        <w:t xml:space="preserve"> a </w:t>
+      </w:r>
+      <w:r>
+        <w:rPr>
+          <w:lang w:val="es-419"/>
+        </w:rPr>
         <w:t>“</w:t>
       </w:r>
       <w:r>
@@ -2025,11 +3552,26 @@
         <w:rPr>
           <w:lang w:val="es-419"/>
         </w:rPr>
-        <w:t>se mostrará la alerta de confirmación a la cual dar click en “OK”.</w:t>
-      </w:r>
-    </w:p>
-    <w:p>
-      <w:pPr>
+        <w:t xml:space="preserve">se mostrará la alerta de confirmación a la cual dar </w:t>
+      </w:r>
+      <w:proofErr w:type="spellStart"/>
+      <w:r>
+        <w:rPr>
+          <w:lang w:val="es-419"/>
+        </w:rPr>
+        <w:t>click</w:t>
+      </w:r>
+      <w:proofErr w:type="spellEnd"/>
+      <w:r>
+        <w:rPr>
+          <w:lang w:val="es-419"/>
+        </w:rPr>
+        <w:t xml:space="preserve"> en “OK”.</w:t>
+      </w:r>
+    </w:p>
+    <w:p>
+      <w:pPr>
+        <w:jc w:val="center"/>
         <w:rPr>
           <w:lang w:val="es-419"/>
         </w:rPr>
@@ -2039,11 +3581,10 @@
           <w:noProof/>
           <w:lang w:val="es-419"/>
         </w:rPr>
-        <w:lastRenderedPageBreak/>
         <w:drawing>
-          <wp:inline distT="0" distB="0" distL="0" distR="0" wp14:anchorId="34CD300B" wp14:editId="3EB8F0CF">
-            <wp:extent cx="6332220" cy="4542155"/>
-            <wp:effectExtent l="0" t="0" r="0" b="0"/>
+          <wp:inline distT="0" distB="0" distL="0" distR="0" wp14:anchorId="34CD300B" wp14:editId="6515083F">
+            <wp:extent cx="5195554" cy="3726815"/>
+            <wp:effectExtent l="0" t="0" r="5715" b="6985"/>
             <wp:docPr id="1240137191" name="Picture 1" descr="A screenshot of a computer&#10;&#10;Description automatically generated"/>
             <wp:cNvGraphicFramePr>
               <a:graphicFrameLocks xmlns:a="http://schemas.openxmlformats.org/drawingml/2006/main" noChangeAspect="1"/>
@@ -2056,7 +3597,7 @@
                     <pic:cNvPicPr/>
                   </pic:nvPicPr>
                   <pic:blipFill>
-                    <a:blip r:embed="rId30"/>
+                    <a:blip r:embed="rId31"/>
                     <a:stretch>
                       <a:fillRect/>
                     </a:stretch>
@@ -2064,7 +3605,7 @@
                   <pic:spPr>
                     <a:xfrm>
                       <a:off x="0" y="0"/>
-                      <a:ext cx="6332220" cy="4542155"/>
+                      <a:ext cx="5201658" cy="3731193"/>
                     </a:xfrm>
                     <a:prstGeom prst="rect">
                       <a:avLst/>
@@ -2092,18 +3633,32 @@
           <w:numId w:val="15"/>
         </w:numPr>
         <w:ind w:left="720"/>
-        <w:rPr>
+        <w:jc w:val="both"/>
+        <w:rPr>
+          <w:rFonts w:asciiTheme="minorHAnsi" w:hAnsiTheme="minorHAnsi"/>
+          <w:b w:val="0"/>
+          <w:bCs/>
+          <w:i/>
+          <w:iCs/>
           <w:sz w:val="36"/>
           <w:szCs w:val="36"/>
         </w:rPr>
       </w:pPr>
-      <w:r>
-        <w:rPr>
+      <w:bookmarkStart w:id="18" w:name="_Toc169640689"/>
+      <w:r>
+        <w:rPr>
+          <w:rFonts w:asciiTheme="minorHAnsi" w:hAnsiTheme="minorHAnsi"/>
+          <w:b w:val="0"/>
+          <w:bCs/>
+          <w:i/>
+          <w:iCs/>
           <w:sz w:val="36"/>
           <w:szCs w:val="36"/>
         </w:rPr>
+        <w:lastRenderedPageBreak/>
         <w:t>Entradas Adquiridas</w:t>
       </w:r>
+      <w:bookmarkEnd w:id="18"/>
     </w:p>
     <w:p/>
     <w:p/>
@@ -2115,20 +3670,97 @@
         <w:rPr>
           <w:noProof/>
         </w:rPr>
-        <w:lastRenderedPageBreak/>
+        <mc:AlternateContent>
+          <mc:Choice Requires="wps">
+            <w:drawing>
+              <wp:anchor distT="0" distB="0" distL="114300" distR="114300" simplePos="0" relativeHeight="251680768" behindDoc="0" locked="0" layoutInCell="1" allowOverlap="1" wp14:anchorId="5A792120" wp14:editId="79071B65">
+                <wp:simplePos x="0" y="0"/>
+                <wp:positionH relativeFrom="column">
+                  <wp:posOffset>2289810</wp:posOffset>
+                </wp:positionH>
+                <wp:positionV relativeFrom="paragraph">
+                  <wp:posOffset>580679</wp:posOffset>
+                </wp:positionV>
+                <wp:extent cx="550718" cy="207356"/>
+                <wp:effectExtent l="38100" t="19050" r="20955" b="59690"/>
+                <wp:wrapNone/>
+                <wp:docPr id="1603476256" name="Conector recto de flecha 1"/>
+                <wp:cNvGraphicFramePr/>
+                <a:graphic xmlns:a="http://schemas.openxmlformats.org/drawingml/2006/main">
+                  <a:graphicData uri="http://schemas.microsoft.com/office/word/2010/wordprocessingShape">
+                    <wps:wsp>
+                      <wps:cNvCnPr/>
+                      <wps:spPr>
+                        <a:xfrm flipH="1">
+                          <a:off x="0" y="0"/>
+                          <a:ext cx="550718" cy="207356"/>
+                        </a:xfrm>
+                        <a:prstGeom prst="straightConnector1">
+                          <a:avLst/>
+                        </a:prstGeom>
+                        <a:noFill/>
+                        <a:ln w="38100" cap="flat">
+                          <a:solidFill>
+                            <a:srgbClr val="000000"/>
+                          </a:solidFill>
+                          <a:prstDash val="solid"/>
+                          <a:miter lim="400000"/>
+                          <a:tailEnd type="triangle"/>
+                        </a:ln>
+                        <a:effectLst/>
+                        <a:sp3d/>
+                      </wps:spPr>
+                      <wps:style>
+                        <a:lnRef idx="0">
+                          <a:scrgbClr r="0" g="0" b="0"/>
+                        </a:lnRef>
+                        <a:fillRef idx="0">
+                          <a:scrgbClr r="0" g="0" b="0"/>
+                        </a:fillRef>
+                        <a:effectRef idx="0">
+                          <a:scrgbClr r="0" g="0" b="0"/>
+                        </a:effectRef>
+                        <a:fontRef idx="none"/>
+                      </wps:style>
+                      <wps:bodyPr/>
+                    </wps:wsp>
+                  </a:graphicData>
+                </a:graphic>
+                <wp14:sizeRelH relativeFrom="margin">
+                  <wp14:pctWidth>0</wp14:pctWidth>
+                </wp14:sizeRelH>
+                <wp14:sizeRelV relativeFrom="margin">
+                  <wp14:pctHeight>0</wp14:pctHeight>
+                </wp14:sizeRelV>
+              </wp:anchor>
+            </w:drawing>
+          </mc:Choice>
+          <mc:Fallback>
+            <w:pict>
+              <v:shape w14:anchorId="1F774B13" id="Conector recto de flecha 1" o:spid="_x0000_s1026" type="#_x0000_t32" style="position:absolute;margin-left:180.3pt;margin-top:45.7pt;width:43.35pt;height:16.35pt;flip:x;z-index:251680768;visibility:visible;mso-wrap-style:square;mso-width-percent:0;mso-height-percent:0;mso-wrap-distance-left:9pt;mso-wrap-distance-top:0;mso-wrap-distance-right:9pt;mso-wrap-distance-bottom:0;mso-position-horizontal:absolute;mso-position-horizontal-relative:text;mso-position-vertical:absolute;mso-position-vertical-relative:text;mso-width-percent:0;mso-height-percent:0;mso-width-relative:margin;mso-height-relative:margin" o:gfxdata="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" strokeweight="3pt">
+                <v:stroke endarrow="block" miterlimit="4" joinstyle="miter"/>
+              </v:shape>
+            </w:pict>
+          </mc:Fallback>
+        </mc:AlternateContent>
+      </w:r>
+      <w:r>
+        <w:rPr>
+          <w:noProof/>
+        </w:rPr>
         <w:drawing>
-          <wp:anchor distT="0" distB="0" distL="114300" distR="114300" simplePos="0" relativeHeight="251667456" behindDoc="0" locked="0" layoutInCell="1" allowOverlap="1" wp14:anchorId="57FB14BB" wp14:editId="56573A7A">
+          <wp:anchor distT="0" distB="0" distL="114300" distR="114300" simplePos="0" relativeHeight="251673600" behindDoc="0" locked="0" layoutInCell="1" allowOverlap="1" wp14:anchorId="777B1551" wp14:editId="5C374A50">
             <wp:simplePos x="0" y="0"/>
             <wp:positionH relativeFrom="column">
-              <wp:posOffset>19050</wp:posOffset>
+              <wp:posOffset>-3810</wp:posOffset>
             </wp:positionH>
             <wp:positionV relativeFrom="paragraph">
-              <wp:posOffset>38735</wp:posOffset>
+              <wp:posOffset>0</wp:posOffset>
             </wp:positionV>
-            <wp:extent cx="2667635" cy="3128645"/>
-            <wp:effectExtent l="0" t="0" r="0" b="0"/>
+            <wp:extent cx="2757170" cy="2964180"/>
+            <wp:effectExtent l="0" t="0" r="5080" b="7620"/>
             <wp:wrapSquare wrapText="bothSides"/>
-            <wp:docPr id="989646099" name="Imagen 5" descr="A blue screen with white text&#10;&#10;Description automatically generated"/>
+            <wp:docPr id="893430527" name="Imagen 1" descr="Interfaz de usuario gráfica, Aplicación&#10;&#10;Descripción generada automáticamente"/>
             <wp:cNvGraphicFramePr>
               <a:graphicFrameLocks xmlns:a="http://schemas.openxmlformats.org/drawingml/2006/main" noChangeAspect="1"/>
             </wp:cNvGraphicFramePr>
@@ -2136,47 +3768,44 @@
               <a:graphicData uri="http://schemas.openxmlformats.org/drawingml/2006/picture">
                 <pic:pic xmlns:pic="http://schemas.openxmlformats.org/drawingml/2006/picture">
                   <pic:nvPicPr>
-                    <pic:cNvPr id="989646099" name="Imagen 5" descr="A blue screen with white text&#10;&#10;Description automatically generated"/>
+                    <pic:cNvPr id="893430527" name="Imagen 1" descr="Interfaz de usuario gráfica, Aplicación&#10;&#10;Descripción generada automáticamente"/>
                     <pic:cNvPicPr/>
                   </pic:nvPicPr>
                   <pic:blipFill>
-                    <a:blip r:embed="rId22">
+                    <a:blip r:embed="rId32">
                       <a:extLst>
                         <a:ext uri="{28A0092B-C50C-407E-A947-70E740481C1C}">
                           <a14:useLocalDpi xmlns:a14="http://schemas.microsoft.com/office/drawing/2010/main" val="0"/>
                         </a:ext>
                       </a:extLst>
                     </a:blip>
-                    <a:srcRect t="19218" b="19218"/>
                     <a:stretch>
                       <a:fillRect/>
                     </a:stretch>
                   </pic:blipFill>
-                  <pic:spPr bwMode="auto">
+                  <pic:spPr>
                     <a:xfrm>
                       <a:off x="0" y="0"/>
-                      <a:ext cx="2667635" cy="3128645"/>
+                      <a:ext cx="2757170" cy="2964180"/>
                     </a:xfrm>
                     <a:prstGeom prst="rect">
                       <a:avLst/>
                     </a:prstGeom>
-                    <a:ln>
-                      <a:noFill/>
-                    </a:ln>
-                    <a:extLst>
-                      <a:ext uri="{53640926-AAD7-44D8-BBD7-CCE9431645EC}">
-                        <a14:shadowObscured xmlns:a14="http://schemas.microsoft.com/office/drawing/2010/main"/>
-                      </a:ext>
-                    </a:extLst>
                   </pic:spPr>
                 </pic:pic>
               </a:graphicData>
             </a:graphic>
+            <wp14:sizeRelH relativeFrom="margin">
+              <wp14:pctWidth>0</wp14:pctWidth>
+            </wp14:sizeRelH>
+            <wp14:sizeRelV relativeFrom="margin">
+              <wp14:pctHeight>0</wp14:pctHeight>
+            </wp14:sizeRelV>
           </wp:anchor>
         </w:drawing>
       </w:r>
       <w:r>
-        <w:t xml:space="preserve">* Menú lateral de la sección </w:t>
+        <w:t xml:space="preserve">*Menú lateral de la sección </w:t>
       </w:r>
       <w:r>
         <w:t>entradas adquiridas</w:t>
@@ -2204,6 +3833,7 @@
         <w:rPr>
           <w:noProof/>
         </w:rPr>
+        <w:lastRenderedPageBreak/>
         <w:drawing>
           <wp:inline distT="0" distB="0" distL="0" distR="0" wp14:anchorId="6B6B2D6A" wp14:editId="09BA2636">
             <wp:extent cx="6332220" cy="4912995"/>
@@ -2220,7 +3850,7 @@
                     <pic:cNvPicPr/>
                   </pic:nvPicPr>
                   <pic:blipFill>
-                    <a:blip r:embed="rId31"/>
+                    <a:blip r:embed="rId33"/>
                     <a:stretch>
                       <a:fillRect/>
                     </a:stretch>
@@ -2243,8 +3873,10 @@
     </w:p>
     <w:p/>
     <w:p>
-      <w:r>
-        <w:lastRenderedPageBreak/>
+      <w:pPr>
+        <w:jc w:val="both"/>
+      </w:pPr>
+      <w:r>
         <w:t>Si ya no asistirá al evento, puede eliminar su entrada haciendo clic en el botón eliminar.</w:t>
       </w:r>
     </w:p>
@@ -2259,17 +3891,29 @@
         </w:numPr>
         <w:ind w:left="720"/>
         <w:rPr>
+          <w:rFonts w:asciiTheme="minorHAnsi" w:hAnsiTheme="minorHAnsi"/>
+          <w:b w:val="0"/>
+          <w:bCs/>
+          <w:i/>
+          <w:iCs/>
           <w:sz w:val="36"/>
           <w:szCs w:val="36"/>
         </w:rPr>
       </w:pPr>
-      <w:r>
-        <w:rPr>
+      <w:bookmarkStart w:id="19" w:name="_Toc169640690"/>
+      <w:r>
+        <w:rPr>
+          <w:rFonts w:asciiTheme="minorHAnsi" w:hAnsiTheme="minorHAnsi"/>
+          <w:b w:val="0"/>
+          <w:bCs/>
+          <w:i/>
+          <w:iCs/>
           <w:sz w:val="36"/>
           <w:szCs w:val="36"/>
         </w:rPr>
         <w:t>Mi Perfil</w:t>
       </w:r>
+      <w:bookmarkEnd w:id="19"/>
     </w:p>
     <w:p/>
     <w:p/>
@@ -2281,19 +3925,20 @@
         <w:rPr>
           <w:noProof/>
         </w:rPr>
+        <w:lastRenderedPageBreak/>
         <w:drawing>
-          <wp:anchor distT="0" distB="0" distL="114300" distR="114300" simplePos="0" relativeHeight="251668480" behindDoc="0" locked="0" layoutInCell="1" allowOverlap="1" wp14:anchorId="45588BE8" wp14:editId="70FC1626">
+          <wp:anchor distT="0" distB="0" distL="114300" distR="114300" simplePos="0" relativeHeight="251674624" behindDoc="0" locked="0" layoutInCell="1" allowOverlap="1" wp14:anchorId="56015CA0" wp14:editId="11B0EFA4">
             <wp:simplePos x="0" y="0"/>
             <wp:positionH relativeFrom="column">
-              <wp:posOffset>19050</wp:posOffset>
+              <wp:posOffset>-3810</wp:posOffset>
             </wp:positionH>
             <wp:positionV relativeFrom="paragraph">
-              <wp:posOffset>38735</wp:posOffset>
+              <wp:posOffset>-1905</wp:posOffset>
             </wp:positionV>
-            <wp:extent cx="2667635" cy="3128645"/>
-            <wp:effectExtent l="0" t="0" r="0" b="0"/>
+            <wp:extent cx="2971800" cy="3057525"/>
+            <wp:effectExtent l="0" t="0" r="0" b="9525"/>
             <wp:wrapSquare wrapText="bothSides"/>
-            <wp:docPr id="1989043954" name="Imagen 5" descr="A blue screen with white text&#10;&#10;Description automatically generated"/>
+            <wp:docPr id="512336955" name="Imagen 1" descr="Interfaz de usuario gráfica, Texto, Aplicación&#10;&#10;Descripción generada automáticamente"/>
             <wp:cNvGraphicFramePr>
               <a:graphicFrameLocks xmlns:a="http://schemas.openxmlformats.org/drawingml/2006/main" noChangeAspect="1"/>
             </wp:cNvGraphicFramePr>
@@ -2301,38 +3946,29 @@
               <a:graphicData uri="http://schemas.openxmlformats.org/drawingml/2006/picture">
                 <pic:pic xmlns:pic="http://schemas.openxmlformats.org/drawingml/2006/picture">
                   <pic:nvPicPr>
-                    <pic:cNvPr id="989646099" name="Imagen 5" descr="A blue screen with white text&#10;&#10;Description automatically generated"/>
+                    <pic:cNvPr id="512336955" name="Imagen 1" descr="Interfaz de usuario gráfica, Texto, Aplicación&#10;&#10;Descripción generada automáticamente"/>
                     <pic:cNvPicPr/>
                   </pic:nvPicPr>
                   <pic:blipFill>
-                    <a:blip r:embed="rId22">
+                    <a:blip r:embed="rId34">
                       <a:extLst>
                         <a:ext uri="{28A0092B-C50C-407E-A947-70E740481C1C}">
                           <a14:useLocalDpi xmlns:a14="http://schemas.microsoft.com/office/drawing/2010/main" val="0"/>
                         </a:ext>
                       </a:extLst>
                     </a:blip>
-                    <a:srcRect t="19218" b="19218"/>
                     <a:stretch>
                       <a:fillRect/>
                     </a:stretch>
                   </pic:blipFill>
-                  <pic:spPr bwMode="auto">
+                  <pic:spPr>
                     <a:xfrm>
                       <a:off x="0" y="0"/>
-                      <a:ext cx="2667635" cy="3128645"/>
+                      <a:ext cx="2971800" cy="3057525"/>
                     </a:xfrm>
                     <a:prstGeom prst="rect">
                       <a:avLst/>
                     </a:prstGeom>
-                    <a:ln>
-                      <a:noFill/>
-                    </a:ln>
-                    <a:extLst>
-                      <a:ext uri="{53640926-AAD7-44D8-BBD7-CCE9431645EC}">
-                        <a14:shadowObscured xmlns:a14="http://schemas.microsoft.com/office/drawing/2010/main"/>
-                      </a:ext>
-                    </a:extLst>
                   </pic:spPr>
                 </pic:pic>
               </a:graphicData>
@@ -2357,6 +3993,84 @@
       <w:pPr>
         <w:jc w:val="both"/>
       </w:pPr>
+      <w:r>
+        <w:rPr>
+          <w:noProof/>
+        </w:rPr>
+        <mc:AlternateContent>
+          <mc:Choice Requires="wps">
+            <w:drawing>
+              <wp:anchor distT="0" distB="0" distL="114300" distR="114300" simplePos="0" relativeHeight="251678720" behindDoc="0" locked="0" layoutInCell="1" allowOverlap="1" wp14:anchorId="44C0542D" wp14:editId="28C99C91">
+                <wp:simplePos x="0" y="0"/>
+                <wp:positionH relativeFrom="column">
+                  <wp:posOffset>2570365</wp:posOffset>
+                </wp:positionH>
+                <wp:positionV relativeFrom="paragraph">
+                  <wp:posOffset>27133</wp:posOffset>
+                </wp:positionV>
+                <wp:extent cx="553720" cy="611332"/>
+                <wp:effectExtent l="38100" t="19050" r="17780" b="55880"/>
+                <wp:wrapNone/>
+                <wp:docPr id="986354431" name="Conector recto de flecha 1"/>
+                <wp:cNvGraphicFramePr/>
+                <a:graphic xmlns:a="http://schemas.openxmlformats.org/drawingml/2006/main">
+                  <a:graphicData uri="http://schemas.microsoft.com/office/word/2010/wordprocessingShape">
+                    <wps:wsp>
+                      <wps:cNvCnPr/>
+                      <wps:spPr>
+                        <a:xfrm flipH="1">
+                          <a:off x="0" y="0"/>
+                          <a:ext cx="553720" cy="611332"/>
+                        </a:xfrm>
+                        <a:prstGeom prst="straightConnector1">
+                          <a:avLst/>
+                        </a:prstGeom>
+                        <a:noFill/>
+                        <a:ln w="38100" cap="flat">
+                          <a:solidFill>
+                            <a:srgbClr val="000000"/>
+                          </a:solidFill>
+                          <a:prstDash val="solid"/>
+                          <a:miter lim="400000"/>
+                          <a:tailEnd type="triangle"/>
+                        </a:ln>
+                        <a:effectLst/>
+                        <a:sp3d/>
+                      </wps:spPr>
+                      <wps:style>
+                        <a:lnRef idx="0">
+                          <a:scrgbClr r="0" g="0" b="0"/>
+                        </a:lnRef>
+                        <a:fillRef idx="0">
+                          <a:scrgbClr r="0" g="0" b="0"/>
+                        </a:fillRef>
+                        <a:effectRef idx="0">
+                          <a:scrgbClr r="0" g="0" b="0"/>
+                        </a:effectRef>
+                        <a:fontRef idx="none"/>
+                      </wps:style>
+                      <wps:bodyPr/>
+                    </wps:wsp>
+                  </a:graphicData>
+                </a:graphic>
+                <wp14:sizeRelH relativeFrom="margin">
+                  <wp14:pctWidth>0</wp14:pctWidth>
+                </wp14:sizeRelH>
+                <wp14:sizeRelV relativeFrom="margin">
+                  <wp14:pctHeight>0</wp14:pctHeight>
+                </wp14:sizeRelV>
+              </wp:anchor>
+            </w:drawing>
+          </mc:Choice>
+          <mc:Fallback>
+            <w:pict>
+              <v:shape w14:anchorId="1932A752" id="Conector recto de flecha 1" o:spid="_x0000_s1026" type="#_x0000_t32" style="position:absolute;margin-left:202.4pt;margin-top:2.15pt;width:43.6pt;height:48.15pt;flip:x;z-index:251678720;visibility:visible;mso-wrap-style:square;mso-width-percent:0;mso-height-percent:0;mso-wrap-distance-left:9pt;mso-wrap-distance-top:0;mso-wrap-distance-right:9pt;mso-wrap-distance-bottom:0;mso-position-horizontal:absolute;mso-position-horizontal-relative:text;mso-position-vertical:absolute;mso-position-vertical-relative:text;mso-width-percent:0;mso-height-percent:0;mso-width-relative:margin;mso-height-relative:margin" o:gfxdata="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" strokeweight="3pt">
+                <v:stroke endarrow="block" miterlimit="4" joinstyle="miter"/>
+              </v:shape>
+            </w:pict>
+          </mc:Fallback>
+        </mc:AlternateContent>
+      </w:r>
     </w:p>
     <w:p>
       <w:pPr>
@@ -2397,7 +4111,7 @@
                     <pic:cNvPicPr/>
                   </pic:nvPicPr>
                   <pic:blipFill>
-                    <a:blip r:embed="rId32"/>
+                    <a:blip r:embed="rId35"/>
                     <a:stretch>
                       <a:fillRect/>
                     </a:stretch>
@@ -2445,7 +4159,7 @@
                     <pic:cNvPicPr/>
                   </pic:nvPicPr>
                   <pic:blipFill>
-                    <a:blip r:embed="rId33"/>
+                    <a:blip r:embed="rId36"/>
                     <a:stretch>
                       <a:fillRect/>
                     </a:stretch>
@@ -2468,13 +4182,45 @@
     </w:p>
     <w:p/>
     <w:p>
-      <w:r>
-        <w:t>Al dar click en “Actualizar información se mostrará la siguiente ventana en la cual se deberá digitar la información nueva por la cual se quiere actualizar y dar click en actualizar.</w:t>
-      </w:r>
-    </w:p>
-    <w:p>
-      <w:r>
-        <w:t>Posterior a la actualización se mostrará la alerta de confirmación a la cual dar click en “OK”.</w:t>
+      <w:pPr>
+        <w:jc w:val="both"/>
+      </w:pPr>
+      <w:r>
+        <w:t xml:space="preserve">Al dar </w:t>
+      </w:r>
+      <w:proofErr w:type="spellStart"/>
+      <w:proofErr w:type="gramStart"/>
+      <w:r>
+        <w:t>click</w:t>
+      </w:r>
+      <w:proofErr w:type="spellEnd"/>
+      <w:proofErr w:type="gramEnd"/>
+      <w:r>
+        <w:t xml:space="preserve"> en “Actualizar información se mostrará la siguiente ventana en la cual se deberá digitar la información nueva por la cual se quiere actualizar y dar </w:t>
+      </w:r>
+      <w:proofErr w:type="spellStart"/>
+      <w:r>
+        <w:t>click</w:t>
+      </w:r>
+      <w:proofErr w:type="spellEnd"/>
+      <w:r>
+        <w:t xml:space="preserve"> en actualizar.</w:t>
+      </w:r>
+      <w:r>
+        <w:t xml:space="preserve"> </w:t>
+      </w:r>
+      <w:r>
+        <w:t xml:space="preserve">Posterior a la actualización se mostrará la alerta de confirmación a la cual dar </w:t>
+      </w:r>
+      <w:proofErr w:type="spellStart"/>
+      <w:proofErr w:type="gramStart"/>
+      <w:r>
+        <w:t>click</w:t>
+      </w:r>
+      <w:proofErr w:type="spellEnd"/>
+      <w:proofErr w:type="gramEnd"/>
+      <w:r>
+        <w:t xml:space="preserve"> en “OK”.</w:t>
       </w:r>
     </w:p>
     <w:p/>
@@ -2504,7 +4250,7 @@
                     <pic:cNvPicPr/>
                   </pic:nvPicPr>
                   <pic:blipFill>
-                    <a:blip r:embed="rId34"/>
+                    <a:blip r:embed="rId37"/>
                     <a:stretch>
                       <a:fillRect/>
                     </a:stretch>
@@ -2554,26 +4300,58 @@
           <w:numId w:val="15"/>
         </w:numPr>
         <w:ind w:left="720"/>
-        <w:rPr>
+        <w:jc w:val="both"/>
+        <w:rPr>
+          <w:rFonts w:asciiTheme="minorHAnsi" w:hAnsiTheme="minorHAnsi"/>
+          <w:b w:val="0"/>
+          <w:bCs/>
+          <w:i/>
+          <w:iCs/>
           <w:sz w:val="36"/>
           <w:szCs w:val="36"/>
         </w:rPr>
       </w:pPr>
-      <w:r>
-        <w:rPr>
+      <w:bookmarkStart w:id="20" w:name="_Toc169640691"/>
+      <w:r>
+        <w:rPr>
+          <w:rFonts w:asciiTheme="minorHAnsi" w:hAnsiTheme="minorHAnsi"/>
+          <w:b w:val="0"/>
+          <w:bCs/>
+          <w:i/>
+          <w:iCs/>
           <w:sz w:val="36"/>
           <w:szCs w:val="36"/>
         </w:rPr>
-        <w:t>Cambiar Contrase</w:t>
-      </w:r>
-      <w:r>
-        <w:rPr>
+        <w:t xml:space="preserve">Cambiar </w:t>
+      </w:r>
+      <w:proofErr w:type="spellStart"/>
+      <w:r>
+        <w:rPr>
+          <w:rFonts w:asciiTheme="minorHAnsi" w:hAnsiTheme="minorHAnsi"/>
+          <w:b w:val="0"/>
+          <w:bCs/>
+          <w:i/>
+          <w:iCs/>
+          <w:sz w:val="36"/>
+          <w:szCs w:val="36"/>
+        </w:rPr>
+        <w:t>Contrase</w:t>
+      </w:r>
+      <w:r>
+        <w:rPr>
+          <w:rFonts w:asciiTheme="minorHAnsi" w:hAnsiTheme="minorHAnsi"/>
+          <w:b w:val="0"/>
+          <w:bCs/>
+          <w:i/>
+          <w:iCs/>
           <w:sz w:val="36"/>
           <w:szCs w:val="36"/>
           <w:lang w:val="es-419"/>
         </w:rPr>
         <w:t>ña</w:t>
       </w:r>
+      <w:bookmarkEnd w:id="20"/>
+      <w:proofErr w:type="spellEnd"/>
     </w:p>
     <w:p/>
     <w:p/>
@@ -2585,19 +4363,91 @@
         <w:rPr>
           <w:noProof/>
         </w:rPr>
+        <mc:AlternateContent>
+          <mc:Choice Requires="wps">
+            <w:drawing>
+              <wp:anchor distT="0" distB="0" distL="114300" distR="114300" simplePos="0" relativeHeight="251676672" behindDoc="0" locked="0" layoutInCell="1" allowOverlap="1" wp14:anchorId="466B8BF6" wp14:editId="28FB1AB1">
+                <wp:simplePos x="0" y="0"/>
+                <wp:positionH relativeFrom="column">
+                  <wp:posOffset>2426970</wp:posOffset>
+                </wp:positionH>
+                <wp:positionV relativeFrom="paragraph">
+                  <wp:posOffset>573405</wp:posOffset>
+                </wp:positionV>
+                <wp:extent cx="754380" cy="1242060"/>
+                <wp:effectExtent l="38100" t="19050" r="26670" b="53340"/>
+                <wp:wrapNone/>
+                <wp:docPr id="488317315" name="Conector recto de flecha 1"/>
+                <wp:cNvGraphicFramePr/>
+                <a:graphic xmlns:a="http://schemas.openxmlformats.org/drawingml/2006/main">
+                  <a:graphicData uri="http://schemas.microsoft.com/office/word/2010/wordprocessingShape">
+                    <wps:wsp>
+                      <wps:cNvCnPr/>
+                      <wps:spPr>
+                        <a:xfrm flipH="1">
+                          <a:off x="0" y="0"/>
+                          <a:ext cx="754380" cy="1242060"/>
+                        </a:xfrm>
+                        <a:prstGeom prst="straightConnector1">
+                          <a:avLst/>
+                        </a:prstGeom>
+                        <a:noFill/>
+                        <a:ln w="38100" cap="flat">
+                          <a:solidFill>
+                            <a:srgbClr val="000000"/>
+                          </a:solidFill>
+                          <a:prstDash val="solid"/>
+                          <a:miter lim="400000"/>
+                          <a:tailEnd type="triangle"/>
+                        </a:ln>
+                        <a:effectLst/>
+                        <a:sp3d/>
+                      </wps:spPr>
+                      <wps:style>
+                        <a:lnRef idx="0">
+                          <a:scrgbClr r="0" g="0" b="0"/>
+                        </a:lnRef>
+                        <a:fillRef idx="0">
+                          <a:scrgbClr r="0" g="0" b="0"/>
+                        </a:fillRef>
+                        <a:effectRef idx="0">
+                          <a:scrgbClr r="0" g="0" b="0"/>
+                        </a:effectRef>
+                        <a:fontRef idx="none"/>
+                      </wps:style>
+                      <wps:bodyPr/>
+                    </wps:wsp>
+                  </a:graphicData>
+                </a:graphic>
+              </wp:anchor>
+            </w:drawing>
+          </mc:Choice>
+          <mc:Fallback>
+            <w:pict>
+              <v:shape w14:anchorId="42DFEF0B" id="Conector recto de flecha 1" o:spid="_x0000_s1026" type="#_x0000_t32" style="position:absolute;margin-left:191.1pt;margin-top:45.15pt;width:59.4pt;height:97.8pt;flip:x;z-index:251676672;visibility:visible;mso-wrap-style:square;mso-wrap-distance-left:9pt;mso-wrap-distance-top:0;mso-wrap-distance-right:9pt;mso-wrap-distance-bottom:0;mso-position-horizontal:absolute;mso-position-horizontal-relative:text;mso-position-vertical:absolute;mso-position-vertical-relative:text" o:gfxdata="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" strokeweight="3pt">
+                <v:stroke endarrow="block" miterlimit="4" joinstyle="miter"/>
+              </v:shape>
+            </w:pict>
+          </mc:Fallback>
+        </mc:AlternateContent>
+      </w:r>
+      <w:r>
+        <w:rPr>
+          <w:noProof/>
+        </w:rPr>
         <w:drawing>
-          <wp:anchor distT="0" distB="0" distL="114300" distR="114300" simplePos="0" relativeHeight="251669504" behindDoc="0" locked="0" layoutInCell="1" allowOverlap="1" wp14:anchorId="75D552D2" wp14:editId="13D73588">
+          <wp:anchor distT="0" distB="0" distL="114300" distR="114300" simplePos="0" relativeHeight="251675648" behindDoc="0" locked="0" layoutInCell="1" allowOverlap="1" wp14:anchorId="489FFAF9" wp14:editId="3E06C7DB">
             <wp:simplePos x="0" y="0"/>
             <wp:positionH relativeFrom="column">
-              <wp:posOffset>19050</wp:posOffset>
+              <wp:posOffset>-3810</wp:posOffset>
             </wp:positionH>
             <wp:positionV relativeFrom="paragraph">
-              <wp:posOffset>38735</wp:posOffset>
+              <wp:posOffset>1905</wp:posOffset>
             </wp:positionV>
-            <wp:extent cx="2667635" cy="3128645"/>
-            <wp:effectExtent l="0" t="0" r="0" b="0"/>
+            <wp:extent cx="2924175" cy="3143250"/>
+            <wp:effectExtent l="0" t="0" r="9525" b="0"/>
             <wp:wrapSquare wrapText="bothSides"/>
-            <wp:docPr id="768173516" name="Imagen 5" descr="A blue screen with white text&#10;&#10;Description automatically generated"/>
+            <wp:docPr id="1148686071" name="Imagen 1" descr="Interfaz de usuario gráfica, Aplicación&#10;&#10;Descripción generada automáticamente"/>
             <wp:cNvGraphicFramePr>
               <a:graphicFrameLocks xmlns:a="http://schemas.openxmlformats.org/drawingml/2006/main" noChangeAspect="1"/>
             </wp:cNvGraphicFramePr>
@@ -2605,38 +4455,29 @@
               <a:graphicData uri="http://schemas.openxmlformats.org/drawingml/2006/picture">
                 <pic:pic xmlns:pic="http://schemas.openxmlformats.org/drawingml/2006/picture">
                   <pic:nvPicPr>
-                    <pic:cNvPr id="989646099" name="Imagen 5" descr="A blue screen with white text&#10;&#10;Description automatically generated"/>
+                    <pic:cNvPr id="1148686071" name="Imagen 1" descr="Interfaz de usuario gráfica, Aplicación&#10;&#10;Descripción generada automáticamente"/>
                     <pic:cNvPicPr/>
                   </pic:nvPicPr>
                   <pic:blipFill>
-                    <a:blip r:embed="rId22">
+                    <a:blip r:embed="rId38">
                       <a:extLst>
                         <a:ext uri="{28A0092B-C50C-407E-A947-70E740481C1C}">
                           <a14:useLocalDpi xmlns:a14="http://schemas.microsoft.com/office/drawing/2010/main" val="0"/>
                         </a:ext>
                       </a:extLst>
                     </a:blip>
-                    <a:srcRect t="19218" b="19218"/>
                     <a:stretch>
                       <a:fillRect/>
                     </a:stretch>
                   </pic:blipFill>
-                  <pic:spPr bwMode="auto">
+                  <pic:spPr>
                     <a:xfrm>
                       <a:off x="0" y="0"/>
-                      <a:ext cx="2667635" cy="3128645"/>
+                      <a:ext cx="2924175" cy="3143250"/>
                     </a:xfrm>
                     <a:prstGeom prst="rect">
                       <a:avLst/>
                     </a:prstGeom>
-                    <a:ln>
-                      <a:noFill/>
-                    </a:ln>
-                    <a:extLst>
-                      <a:ext uri="{53640926-AAD7-44D8-BBD7-CCE9431645EC}">
-                        <a14:shadowObscured xmlns:a14="http://schemas.microsoft.com/office/drawing/2010/main"/>
-                      </a:ext>
-                    </a:extLst>
                   </pic:spPr>
                 </pic:pic>
               </a:graphicData>
@@ -2680,22 +4521,17 @@
     <w:p/>
     <w:p/>
     <w:p>
+      <w:pPr>
+        <w:jc w:val="center"/>
+      </w:pPr>
       <w:r>
         <w:rPr>
           <w:noProof/>
         </w:rPr>
         <w:drawing>
-          <wp:anchor distT="0" distB="0" distL="114300" distR="114300" simplePos="0" relativeHeight="251670528" behindDoc="0" locked="0" layoutInCell="1" allowOverlap="1" wp14:anchorId="422D63F8" wp14:editId="6260F875">
-            <wp:simplePos x="0" y="0"/>
-            <wp:positionH relativeFrom="margin">
-              <wp:align>left</wp:align>
-            </wp:positionH>
-            <wp:positionV relativeFrom="paragraph">
-              <wp:posOffset>106045</wp:posOffset>
-            </wp:positionV>
+          <wp:inline distT="0" distB="0" distL="0" distR="0" wp14:anchorId="422D63F8" wp14:editId="2C1C24D1">
             <wp:extent cx="2769870" cy="3322320"/>
             <wp:effectExtent l="0" t="0" r="0" b="0"/>
-            <wp:wrapSquare wrapText="bothSides"/>
             <wp:docPr id="959343096" name="Picture 1" descr="A screenshot of a phone&#10;&#10;Description automatically generated"/>
             <wp:cNvGraphicFramePr>
               <a:graphicFrameLocks xmlns:a="http://schemas.openxmlformats.org/drawingml/2006/main" noChangeAspect="1"/>
@@ -2708,7 +4544,7 @@
                     <pic:cNvPicPr/>
                   </pic:nvPicPr>
                   <pic:blipFill>
-                    <a:blip r:embed="rId35">
+                    <a:blip r:embed="rId39">
                       <a:extLst>
                         <a:ext uri="{28A0092B-C50C-407E-A947-70E740481C1C}">
                           <a14:useLocalDpi xmlns:a14="http://schemas.microsoft.com/office/drawing/2010/main" val="0"/>
@@ -2731,62 +4567,85 @@
                 </pic:pic>
               </a:graphicData>
             </a:graphic>
-            <wp14:sizeRelH relativeFrom="margin">
-              <wp14:pctWidth>0</wp14:pctWidth>
-            </wp14:sizeRelH>
-            <wp14:sizeRelV relativeFrom="margin">
-              <wp14:pctHeight>0</wp14:pctHeight>
-            </wp14:sizeRelV>
-          </wp:anchor>
+          </wp:inline>
         </w:drawing>
       </w:r>
     </w:p>
     <w:p>
-      <w:r>
-        <w:t>Para poder cambiar la contraseña del</w:t>
-      </w:r>
-    </w:p>
-    <w:p>
-      <w:r>
-        <w:t xml:space="preserve">Estudiante </w:t>
-      </w:r>
-      <w:r>
-        <w:t>UDB es necesario tener una sesión</w:t>
-      </w:r>
-    </w:p>
-    <w:p>
-      <w:r>
-        <w:t>activa e ingresar la contraseña actual</w:t>
-      </w:r>
-    </w:p>
-    <w:p>
-      <w:r>
-        <w:t>seguida de la nueva dos veces y click en</w:t>
-      </w:r>
-    </w:p>
-    <w:p>
-      <w:r>
-        <w:t>cambiar contraseña, si todo es correcto se</w:t>
-      </w:r>
-    </w:p>
-    <w:p>
-      <w:r>
-        <w:t>mostrará la alerta de confirmación dar click</w:t>
-      </w:r>
-    </w:p>
-    <w:p>
+      <w:pPr>
+        <w:jc w:val="both"/>
+      </w:pPr>
+    </w:p>
+    <w:p>
+      <w:pPr>
+        <w:jc w:val="both"/>
+      </w:pPr>
+      <w:r>
+        <w:t>Para poder cambiar la contraseña del Estudiante UDB es necesario tener una sesión activa e ingresar la contraseña actual</w:t>
+      </w:r>
+      <w:r>
+        <w:t xml:space="preserve"> </w:t>
+      </w:r>
+      <w:r>
+        <w:t xml:space="preserve">seguida de la nueva dos veces y </w:t>
+      </w:r>
+      <w:proofErr w:type="spellStart"/>
+      <w:proofErr w:type="gramStart"/>
+      <w:r>
+        <w:t>click</w:t>
+      </w:r>
+      <w:proofErr w:type="spellEnd"/>
+      <w:proofErr w:type="gramEnd"/>
+      <w:r>
+        <w:t xml:space="preserve"> </w:t>
+      </w:r>
+      <w:r>
+        <w:lastRenderedPageBreak/>
+        <w:t>en cambiar contraseña, si todo es correcto se</w:t>
+      </w:r>
+      <w:r>
+        <w:t xml:space="preserve"> </w:t>
+      </w:r>
+      <w:r>
+        <w:t xml:space="preserve">mostrará la alerta de confirmación dar </w:t>
+      </w:r>
+      <w:proofErr w:type="spellStart"/>
+      <w:r>
+        <w:t>click</w:t>
+      </w:r>
+      <w:proofErr w:type="spellEnd"/>
+      <w:r>
+        <w:t xml:space="preserve"> </w:t>
+      </w:r>
       <w:r>
         <w:t>en “OK”.</w:t>
       </w:r>
     </w:p>
     <w:p>
+      <w:pPr>
+        <w:jc w:val="both"/>
+      </w:pPr>
+    </w:p>
+    <w:p>
+      <w:pPr>
+        <w:jc w:val="both"/>
+      </w:pPr>
+    </w:p>
+    <w:p>
+      <w:pPr>
+        <w:jc w:val="both"/>
+      </w:pPr>
+    </w:p>
+    <w:p>
+      <w:pPr>
+        <w:jc w:val="center"/>
+      </w:pPr>
       <w:r>
         <w:rPr>
           <w:noProof/>
         </w:rPr>
-        <w:lastRenderedPageBreak/>
         <w:drawing>
-          <wp:inline distT="0" distB="0" distL="0" distR="0" wp14:anchorId="3D2898C4" wp14:editId="59795F22">
+          <wp:inline distT="0" distB="0" distL="0" distR="0" wp14:anchorId="0D8430D6" wp14:editId="2352409C">
             <wp:extent cx="3253740" cy="2328605"/>
             <wp:effectExtent l="0" t="0" r="3810" b="0"/>
             <wp:docPr id="442328572" name="Picture 1" descr="A screenshot of a computer&#10;&#10;Description automatically generated"/>
@@ -2801,7 +4660,7 @@
                     <pic:cNvPicPr/>
                   </pic:nvPicPr>
                   <pic:blipFill>
-                    <a:blip r:embed="rId36"/>
+                    <a:blip r:embed="rId40"/>
                     <a:stretch>
                       <a:fillRect/>
                     </a:stretch>
@@ -2823,12 +4682,46 @@
       </w:r>
     </w:p>
     <w:p>
-      <w:r>
-        <w:t>En el caso que la contraseña se haya olvidado en la pestaña del login dar click en “olvidé mi contraseña” lo cual lo redirigirá a la siguiente ventana.</w:t>
+      <w:pPr>
+        <w:jc w:val="both"/>
+      </w:pPr>
+    </w:p>
+    <w:p>
+      <w:pPr>
+        <w:jc w:val="both"/>
+      </w:pPr>
+    </w:p>
+    <w:p>
+      <w:pPr>
+        <w:jc w:val="both"/>
+      </w:pPr>
+      <w:r>
+        <w:t xml:space="preserve">En el caso que la contraseña se haya olvidado en la pestaña del </w:t>
+      </w:r>
+      <w:proofErr w:type="spellStart"/>
+      <w:r>
+        <w:t>login</w:t>
+      </w:r>
+      <w:proofErr w:type="spellEnd"/>
+      <w:r>
+        <w:t xml:space="preserve"> dar </w:t>
+      </w:r>
+      <w:proofErr w:type="spellStart"/>
+      <w:proofErr w:type="gramStart"/>
+      <w:r>
+        <w:t>click</w:t>
+      </w:r>
+      <w:proofErr w:type="spellEnd"/>
+      <w:proofErr w:type="gramEnd"/>
+      <w:r>
+        <w:t xml:space="preserve"> en “olvidé mi contraseña” lo cual lo redirigirá a la siguiente ventana.</w:t>
       </w:r>
     </w:p>
     <w:p/>
     <w:p>
+      <w:pPr>
+        <w:jc w:val="center"/>
+      </w:pPr>
       <w:r>
         <w:rPr>
           <w:noProof/>
@@ -2851,7 +4744,7 @@
                     </pic:cNvPicPr>
                   </pic:nvPicPr>
                   <pic:blipFill>
-                    <a:blip r:embed="rId37" cstate="print">
+                    <a:blip r:embed="rId41" cstate="print">
                       <a:extLst>
                         <a:ext uri="{28A0092B-C50C-407E-A947-70E740481C1C}">
                           <a14:useLocalDpi xmlns:a14="http://schemas.microsoft.com/office/drawing/2010/main" val="0"/>
@@ -2889,7 +4782,17 @@
         <w:jc w:val="both"/>
       </w:pPr>
       <w:r>
-        <w:t>Una vez en esta ventana ingresar su nombre de usuario y dar click en ingresar, lo cual enviará un correo con su usuario y la nueva contraseña.</w:t>
+        <w:t xml:space="preserve">Una vez en esta ventana ingresar su nombre de usuario y dar </w:t>
+      </w:r>
+      <w:proofErr w:type="spellStart"/>
+      <w:proofErr w:type="gramStart"/>
+      <w:r>
+        <w:t>click</w:t>
+      </w:r>
+      <w:proofErr w:type="spellEnd"/>
+      <w:proofErr w:type="gramEnd"/>
+      <w:r>
+        <w:t xml:space="preserve"> en ingresar, lo cual enviará un correo con su usuario y la nueva contraseña.</w:t>
       </w:r>
     </w:p>
     <w:p>
@@ -2899,7 +4802,7 @@
     </w:p>
     <w:p>
       <w:pPr>
-        <w:jc w:val="both"/>
+        <w:jc w:val="center"/>
       </w:pPr>
       <w:r>
         <w:rPr>
@@ -2922,7 +4825,7 @@
                     <pic:cNvPicPr/>
                   </pic:nvPicPr>
                   <pic:blipFill>
-                    <a:blip r:embed="rId38"/>
+                    <a:blip r:embed="rId42"/>
                     <a:stretch>
                       <a:fillRect/>
                     </a:stretch>
@@ -2948,12 +4851,30 @@
         <w:jc w:val="both"/>
       </w:pPr>
       <w:r>
-        <w:t>Una vez dado click en ingresar se mostrará la alerta de confirmación, dar click en “OK”.</w:t>
-      </w:r>
-    </w:p>
-    <w:p>
-      <w:pPr>
-        <w:jc w:val="both"/>
+        <w:t xml:space="preserve">Una vez dado </w:t>
+      </w:r>
+      <w:proofErr w:type="spellStart"/>
+      <w:proofErr w:type="gramStart"/>
+      <w:r>
+        <w:t>click</w:t>
+      </w:r>
+      <w:proofErr w:type="spellEnd"/>
+      <w:proofErr w:type="gramEnd"/>
+      <w:r>
+        <w:t xml:space="preserve"> en ingresar se mostrará la alerta de confirmación, dar </w:t>
+      </w:r>
+      <w:proofErr w:type="spellStart"/>
+      <w:r>
+        <w:t>click</w:t>
+      </w:r>
+      <w:proofErr w:type="spellEnd"/>
+      <w:r>
+        <w:t xml:space="preserve"> en “OK”.</w:t>
+      </w:r>
+    </w:p>
+    <w:p>
+      <w:pPr>
+        <w:jc w:val="center"/>
       </w:pPr>
       <w:r>
         <w:rPr>
@@ -2975,7 +4896,7 @@
                     <pic:cNvPicPr/>
                   </pic:nvPicPr>
                   <pic:blipFill>
-                    <a:blip r:embed="rId39"/>
+                    <a:blip r:embed="rId43"/>
                     <a:stretch>
                       <a:fillRect/>
                     </a:stretch>
@@ -3050,7 +4971,7 @@
           <mc:AlternateContent>
             <mc:Choice Requires="wpg">
               <w:drawing>
-                <wp:inline distT="0" distB="0" distL="0" distR="0" wp14:anchorId="43264B43" wp14:editId="6AE7C910">
+                <wp:inline distT="0" distB="0" distL="0" distR="0" wp14:anchorId="43264B43" wp14:editId="3729D51A">
                   <wp:extent cx="244443" cy="252742"/>
                   <wp:effectExtent l="0" t="0" r="3810" b="13970"/>
                   <wp:docPr id="969961381" name="Grupo 21"/>
@@ -3207,14 +5128,14 @@
             </mc:Choice>
             <mc:Fallback>
               <w:pict>
-                <v:group w14:anchorId="43264B43" id="Grupo 21" o:spid="_x0000_s1030" style="width:19.25pt;height:19.9pt;mso-position-horizontal-relative:char;mso-position-vertical-relative:line" coordorigin="614,660" coordsize="864,374" o:gfxdata="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">
-                  <v:roundrect id="AutoShape 47" o:spid="_x0000_s1031" style="position:absolute;left:859;top:415;width:374;height:864;rotation:-90;visibility:visible;mso-wrap-style:square;v-text-anchor:top" arcsize="10923f" o:gfxdata="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" filled="f" stroked="f"/>
-                  <v:roundrect id="AutoShape 48" o:spid="_x0000_s1032" style="position:absolute;left:898;top:451;width:296;height:792;rotation:-90;visibility:visible;mso-wrap-style:square;v-text-anchor:top" arcsize="10923f" o:gfxdata="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" filled="f" stroked="f"/>
+                <v:group w14:anchorId="43264B43" id="Grupo 21" o:spid="_x0000_s1026" style="width:19.25pt;height:19.9pt;mso-position-horizontal-relative:char;mso-position-vertical-relative:line" coordorigin="614,660" coordsize="864,374" o:gfxdata="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">
+                  <v:roundrect id="AutoShape 47" o:spid="_x0000_s1027" style="position:absolute;left:859;top:415;width:374;height:864;rotation:-90;visibility:visible;mso-wrap-style:square;v-text-anchor:top" arcsize="10923f" o:gfxdata="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" filled="f" stroked="f"/>
+                  <v:roundrect id="AutoShape 48" o:spid="_x0000_s1028" style="position:absolute;left:898;top:451;width:296;height:792;rotation:-90;visibility:visible;mso-wrap-style:square;v-text-anchor:top" arcsize="10923f" o:gfxdata="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" filled="f" stroked="f"/>
                   <v:shapetype id="_x0000_t202" coordsize="21600,21600" o:spt="202" path="m,l,21600r21600,l21600,xe">
                     <v:stroke joinstyle="miter"/>
                     <v:path gradientshapeok="t" o:connecttype="rect"/>
                   </v:shapetype>
-                  <v:shape id="Text Box 49" o:spid="_x0000_s1033" type="#_x0000_t202" style="position:absolute;left:732;top:699;width:659;height:335;visibility:visible;mso-wrap-style:square;v-text-anchor:top" o:gfxdata="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" filled="f" stroked="f">
+                  <v:shape id="Text Box 49" o:spid="_x0000_s1029" type="#_x0000_t202" style="position:absolute;left:732;top:699;width:659;height:335;visibility:visible;mso-wrap-style:square;v-text-anchor:top" o:gfxdata="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" filled="f" stroked="f">
                     <v:textbox inset="0,0,0,0">
                       <w:txbxContent>
                         <w:p>
@@ -3274,7 +5195,38 @@
   <w:p>
     <w:pPr>
       <w:pStyle w:val="Piedepgina"/>
+      <w:rPr>
+        <w:i/>
+        <w:iCs/>
+      </w:rPr>
     </w:pPr>
+    <w:r>
+      <w:rPr>
+        <w:i/>
+        <w:iCs/>
+        <w:sz w:val="28"/>
+        <w:szCs w:val="36"/>
+      </w:rPr>
+      <w:t>MANUAL</w:t>
+    </w:r>
+    <w:r>
+      <w:rPr>
+        <w:i/>
+        <w:iCs/>
+        <w:sz w:val="28"/>
+        <w:szCs w:val="36"/>
+      </w:rPr>
+      <w:t xml:space="preserve"> ESTUDIANTE UDB</w:t>
+    </w:r>
+    <w:r>
+      <w:rPr>
+        <w:i/>
+        <w:iCs/>
+        <w:sz w:val="28"/>
+        <w:szCs w:val="36"/>
+      </w:rPr>
+      <w:t xml:space="preserve">                                                         </w:t>
+    </w:r>
   </w:p>
 </w:ftr>
 </file>
@@ -3328,195 +5280,13 @@
 
 <file path=word/header1.xml><?xml version="1.0" encoding="utf-8"?>
 <w:hdr xmlns:wpc="http://schemas.microsoft.com/office/word/2010/wordprocessingCanvas" xmlns:cx="http://schemas.microsoft.com/office/drawing/2014/chartex" xmlns:cx1="http://schemas.microsoft.com/office/drawing/2015/9/8/chartex" xmlns:cx2="http://schemas.microsoft.com/office/drawing/2015/10/21/chartex" xmlns:cx3="http://schemas.microsoft.com/office/drawing/2016/5/9/chartex" xmlns:cx4="http://schemas.microsoft.com/office/drawing/2016/5/10/chartex" xmlns:cx5="http://schemas.microsoft.com/office/drawing/2016/5/11/chartex" xmlns:cx6="http://schemas.microsoft.com/office/drawing/2016/5/12/chartex" xmlns:cx7="http://schemas.microsoft.com/office/drawing/2016/5/13/chartex" xmlns:cx8="http://schemas.microsoft.com/office/drawing/2016/5/14/chartex" xmlns:mc="http://schemas.openxmlformats.org/markup-compatibility/2006" xmlns:aink="http://schemas.microsoft.com/office/drawing/2016/ink" xmlns:am3d="http://schemas.microsoft.com/office/drawing/2017/model3d" xmlns:o="urn:schemas-microsoft-com:office:office" xmlns:oel="http://schemas.microsoft.com/office/2019/extlst" xmlns:r="http://schemas.openxmlformats.org/officeDocument/2006/relationships" xmlns:m="http://schemas.openxmlformats.org/officeDocument/2006/math" xmlns:v="urn:schemas-microsoft-com:vml" xmlns:wp14="http://schemas.microsoft.com/office/word/2010/wordprocessingDrawing" xmlns:wp="http://schemas.openxmlformats.org/drawingml/2006/wordprocessingDrawing" xmlns:w10="urn:schemas-microsoft-com:office:word" xmlns:w="http://schemas.openxmlformats.org/wordprocessingml/2006/main" xmlns:w14="http://schemas.microsoft.com/office/word/2010/wordml" xmlns:w15="http://schemas.microsoft.com/office/word/2012/wordml" xmlns:w16cex="http://schemas.microsoft.com/office/word/2018/wordml/cex" xmlns:w16cid="http://schemas.microsoft.com/office/word/2016/wordml/cid" xmlns:w16="http://schemas.microsoft.com/office/word/2018/wordml" xmlns:w16du="http://schemas.microsoft.com/office/word/2023/wordml/word16du" xmlns:w16sdtdh="http://schemas.microsoft.com/office/word/2020/wordml/sdtdatahash" xmlns:w16se="http://schemas.microsoft.com/office/word/2015/wordml/symex" xmlns:wpg="http://schemas.microsoft.com/office/word/2010/wordprocessingGroup" xmlns:wpi="http://schemas.microsoft.com/office/word/2010/wordprocessingInk" xmlns:wne="http://schemas.microsoft.com/office/word/2006/wordml" xmlns:wps="http://schemas.microsoft.com/office/word/2010/wordprocessingShape" mc:Ignorable="w14 w15 w16se w16cid w16 w16cex w16sdtdh w16du wp14">
-  <w:sdt>
-    <w:sdtPr>
-      <w:id w:val="54517185"/>
-      <w:docPartObj>
-        <w:docPartGallery w:val="Page Numbers (Top of Page)"/>
-        <w:docPartUnique/>
-      </w:docPartObj>
-    </w:sdtPr>
-    <w:sdtContent>
-      <w:p>
-        <w:pPr>
-          <w:pStyle w:val="Encabezado"/>
-          <w:ind w:right="-864"/>
-          <w:jc w:val="right"/>
-        </w:pPr>
-        <w:r>
-          <w:rPr>
-            <w:noProof/>
-          </w:rPr>
-          <mc:AlternateContent>
-            <mc:Choice Requires="wpg">
-              <w:drawing>
-                <wp:inline distT="0" distB="0" distL="0" distR="0" wp14:anchorId="55BE2E04" wp14:editId="5956535F">
-                  <wp:extent cx="790537" cy="237490"/>
-                  <wp:effectExtent l="0" t="0" r="10160" b="10160"/>
-                  <wp:docPr id="2079387311" name="Grupo 20"/>
-                  <wp:cNvGraphicFramePr>
-                    <a:graphicFrameLocks xmlns:a="http://schemas.openxmlformats.org/drawingml/2006/main"/>
-                  </wp:cNvGraphicFramePr>
-                  <a:graphic xmlns:a="http://schemas.openxmlformats.org/drawingml/2006/main">
-                    <a:graphicData uri="http://schemas.microsoft.com/office/word/2010/wordprocessingGroup">
-                      <wpg:wgp>
-                        <wpg:cNvGrpSpPr>
-                          <a:grpSpLocks/>
-                        </wpg:cNvGrpSpPr>
-                        <wpg:grpSpPr bwMode="auto">
-                          <a:xfrm>
-                            <a:off x="0" y="0"/>
-                            <a:ext cx="790537" cy="237490"/>
-                            <a:chOff x="614" y="660"/>
-                            <a:chExt cx="864" cy="374"/>
-                          </a:xfrm>
-                          <a:solidFill>
-                            <a:schemeClr val="accent1"/>
-                          </a:solidFill>
-                        </wpg:grpSpPr>
-                        <wps:wsp>
-                          <wps:cNvPr id="89032874" name="AutoShape 42"/>
-                          <wps:cNvSpPr>
-                            <a:spLocks noChangeArrowheads="1"/>
-                          </wps:cNvSpPr>
-                          <wps:spPr bwMode="auto">
-                            <a:xfrm rot="-5400000">
-                              <a:off x="859" y="415"/>
-                              <a:ext cx="374" cy="864"/>
-                            </a:xfrm>
-                            <a:prstGeom prst="roundRect">
-                              <a:avLst>
-                                <a:gd name="adj" fmla="val 16667"/>
-                              </a:avLst>
-                            </a:prstGeom>
-                            <a:grpFill/>
-                            <a:ln w="9525">
-                              <a:solidFill>
-                                <a:schemeClr val="accent1"/>
-                              </a:solidFill>
-                              <a:round/>
-                              <a:headEnd/>
-                              <a:tailEnd/>
-                            </a:ln>
-                          </wps:spPr>
-                          <wps:bodyPr rot="0" vert="horz" wrap="square" lIns="91440" tIns="45720" rIns="91440" bIns="45720" anchor="t" anchorCtr="0" upright="1">
-                            <a:noAutofit/>
-                          </wps:bodyPr>
-                        </wps:wsp>
-                        <wps:wsp>
-                          <wps:cNvPr id="44005249" name="AutoShape 43"/>
-                          <wps:cNvSpPr>
-                            <a:spLocks noChangeArrowheads="1"/>
-                          </wps:cNvSpPr>
-                          <wps:spPr bwMode="auto">
-                            <a:xfrm rot="-5400000">
-                              <a:off x="898" y="451"/>
-                              <a:ext cx="296" cy="792"/>
-                            </a:xfrm>
-                            <a:prstGeom prst="roundRect">
-                              <a:avLst>
-                                <a:gd name="adj" fmla="val 16667"/>
-                              </a:avLst>
-                            </a:prstGeom>
-                            <a:grpFill/>
-                            <a:ln w="9525">
-                              <a:solidFill>
-                                <a:schemeClr val="accent1"/>
-                              </a:solidFill>
-                              <a:round/>
-                              <a:headEnd/>
-                              <a:tailEnd/>
-                            </a:ln>
-                          </wps:spPr>
-                          <wps:bodyPr rot="0" vert="horz" wrap="square" lIns="91440" tIns="45720" rIns="91440" bIns="45720" anchor="t" anchorCtr="0" upright="1">
-                            <a:noAutofit/>
-                          </wps:bodyPr>
-                        </wps:wsp>
-                        <wps:wsp>
-                          <wps:cNvPr id="1887942295" name="Text Box 44"/>
-                          <wps:cNvSpPr txBox="1">
-                            <a:spLocks noChangeArrowheads="1"/>
-                          </wps:cNvSpPr>
-                          <wps:spPr bwMode="auto">
-                            <a:xfrm>
-                              <a:off x="732" y="716"/>
-                              <a:ext cx="659" cy="288"/>
-                            </a:xfrm>
-                            <a:prstGeom prst="rect">
-                              <a:avLst/>
-                            </a:prstGeom>
-                            <a:grpFill/>
-                            <a:ln w="9525">
-                              <a:noFill/>
-                              <a:miter lim="800000"/>
-                              <a:headEnd/>
-                              <a:tailEnd/>
-                            </a:ln>
-                          </wps:spPr>
-                          <wps:txbx>
-                            <w:txbxContent>
-                              <w:p>
-                                <w:pPr>
-                                  <w:rPr>
-                                    <w:color w:val="FFFFFF" w:themeColor="accent2"/>
-                                  </w:rPr>
-                                </w:pPr>
-                                <w:r>
-                                  <w:rPr>
-                                    <w:color w:val="FFFFFF" w:themeColor="accent2"/>
-                                  </w:rPr>
-                                  <w:t>LIS104</w:t>
-                                </w:r>
-                              </w:p>
-                            </w:txbxContent>
-                          </wps:txbx>
-                          <wps:bodyPr rot="0" vert="horz" wrap="square" lIns="0" tIns="0" rIns="0" bIns="0" anchor="t" anchorCtr="0" upright="1">
-                            <a:noAutofit/>
-                          </wps:bodyPr>
-                        </wps:wsp>
-                      </wpg:wgp>
-                    </a:graphicData>
-                  </a:graphic>
-                </wp:inline>
-              </w:drawing>
-            </mc:Choice>
-            <mc:Fallback>
-              <w:pict>
-                <v:group w14:anchorId="55BE2E04" id="Grupo 20" o:spid="_x0000_s1026" style="width:62.25pt;height:18.7pt;mso-position-horizontal-relative:char;mso-position-vertical-relative:line" coordorigin="614,660" coordsize="864,374" o:gfxdata="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">
-                  <v:roundrect id="AutoShape 42" o:spid="_x0000_s1027" style="position:absolute;left:859;top:415;width:374;height:864;rotation:-90;visibility:visible;mso-wrap-style:square;v-text-anchor:top" arcsize="10923f" o:gfxdata="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" filled="f" strokecolor="#0b87c8 [3204]"/>
-                  <v:roundrect id="AutoShape 43" o:spid="_x0000_s1028" style="position:absolute;left:898;top:451;width:296;height:792;rotation:-90;visibility:visible;mso-wrap-style:square;v-text-anchor:top" arcsize="10923f" o:gfxdata="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" filled="f" strokecolor="#0b87c8 [3204]"/>
-                  <v:shapetype id="_x0000_t202" coordsize="21600,21600" o:spt="202" path="m,l,21600r21600,l21600,xe">
-                    <v:stroke joinstyle="miter"/>
-                    <v:path gradientshapeok="t" o:connecttype="rect"/>
-                  </v:shapetype>
-                  <v:shape id="Text Box 44" o:spid="_x0000_s1029" type="#_x0000_t202" style="position:absolute;left:732;top:716;width:659;height:288;visibility:visible;mso-wrap-style:square;v-text-anchor:top" o:gfxdata="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" filled="f" stroked="f">
-                    <v:textbox inset="0,0,0,0">
-                      <w:txbxContent>
-                        <w:p>
-                          <w:pPr>
-                            <w:rPr>
-                              <w:color w:val="FFFFFF" w:themeColor="accent2"/>
-                            </w:rPr>
-                          </w:pPr>
-                          <w:r>
-                            <w:rPr>
-                              <w:color w:val="FFFFFF" w:themeColor="accent2"/>
-                            </w:rPr>
-                            <w:t>LIS104</w:t>
-                          </w:r>
-                        </w:p>
-                      </w:txbxContent>
-                    </v:textbox>
-                  </v:shape>
-                  <w10:anchorlock/>
-                </v:group>
-              </w:pict>
-            </mc:Fallback>
-          </mc:AlternateContent>
-        </w:r>
-      </w:p>
-    </w:sdtContent>
-  </w:sdt>
+  <w:p>
+    <w:pPr>
+      <w:pStyle w:val="Encabezado"/>
+      <w:ind w:right="-864"/>
+      <w:jc w:val="right"/>
+    </w:pPr>
+  </w:p>
   <w:p>
     <w:pPr>
       <w:pStyle w:val="Encabezado"/>
@@ -3673,14 +5443,14 @@
             </mc:Choice>
             <mc:Fallback>
               <w:pict>
-                <v:group w14:anchorId="16694A09" id="Grupo 1" o:spid="_x0000_s1034" style="width:64.55pt;height:18.7pt;mso-position-horizontal-relative:char;mso-position-vertical-relative:line" coordorigin="614,660" coordsize="864,374" o:gfxdata="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">
-                  <v:roundrect id="AutoShape 42" o:spid="_x0000_s1035" style="position:absolute;left:859;top:415;width:374;height:864;rotation:-90;visibility:visible;mso-wrap-style:square;v-text-anchor:top" arcsize="10923f" o:gfxdata="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" filled="f" strokecolor="#0b87c8 [3204]"/>
-                  <v:roundrect id="AutoShape 43" o:spid="_x0000_s1036" style="position:absolute;left:898;top:451;width:296;height:792;rotation:-90;visibility:visible;mso-wrap-style:square;v-text-anchor:top" arcsize="10923f" o:gfxdata="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" filled="f" strokecolor="#0b87c8 [3204]"/>
+                <v:group w14:anchorId="16694A09" id="Grupo 1" o:spid="_x0000_s1030" style="width:64.55pt;height:18.7pt;mso-position-horizontal-relative:char;mso-position-vertical-relative:line" coordorigin="614,660" coordsize="864,374" o:gfxdata="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">
+                  <v:roundrect id="AutoShape 42" o:spid="_x0000_s1031" style="position:absolute;left:859;top:415;width:374;height:864;rotation:-90;visibility:visible;mso-wrap-style:square;v-text-anchor:top" arcsize="10923f" o:gfxdata="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" filled="f" strokecolor="#0b87c8 [3204]"/>
+                  <v:roundrect id="AutoShape 43" o:spid="_x0000_s1032" style="position:absolute;left:898;top:451;width:296;height:792;rotation:-90;visibility:visible;mso-wrap-style:square;v-text-anchor:top" arcsize="10923f" o:gfxdata="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" filled="f" strokecolor="#0b87c8 [3204]"/>
                   <v:shapetype id="_x0000_t202" coordsize="21600,21600" o:spt="202" path="m,l,21600r21600,l21600,xe">
                     <v:stroke joinstyle="miter"/>
                     <v:path gradientshapeok="t" o:connecttype="rect"/>
                   </v:shapetype>
-                  <v:shape id="Text Box 44" o:spid="_x0000_s1037" type="#_x0000_t202" style="position:absolute;left:732;top:716;width:659;height:288;visibility:visible;mso-wrap-style:square;v-text-anchor:top" o:gfxdata="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" filled="f" stroked="f">
+                  <v:shape id="Text Box 44" o:spid="_x0000_s1033" type="#_x0000_t202" style="position:absolute;left:732;top:716;width:659;height:288;visibility:visible;mso-wrap-style:square;v-text-anchor:top" o:gfxdata="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" filled="f" stroked="f">
                     <v:textbox inset="0,0,0,0">
                       <w:txbxContent>
                         <w:p>
@@ -4061,7 +5831,7 @@
   <w:abstractNum w:abstractNumId="4" w15:restartNumberingAfterBreak="0">
     <w:nsid w:val="1F454522"/>
     <w:multiLevelType w:val="multilevel"/>
-    <w:tmpl w:val="440A001F"/>
+    <w:tmpl w:val="88A6CC52"/>
     <w:lvl w:ilvl="0">
       <w:start w:val="1"/>
       <w:numFmt w:val="decimal"/>
@@ -4079,6 +5849,10 @@
       <w:pPr>
         <w:ind w:left="792" w:hanging="432"/>
       </w:pPr>
+      <w:rPr>
+        <w:b w:val="0"/>
+        <w:bCs/>
+      </w:rPr>
     </w:lvl>
     <w:lvl w:ilvl="2">
       <w:start w:val="1"/>
@@ -4231,6 +6005,95 @@
     </w:lvl>
   </w:abstractNum>
   <w:abstractNum w:abstractNumId="6" w15:restartNumberingAfterBreak="0">
+    <w:nsid w:val="283F2FA1"/>
+    <w:multiLevelType w:val="hybridMultilevel"/>
+    <w:tmpl w:val="1C72C1EA"/>
+    <w:lvl w:ilvl="0" w:tplc="0409000F">
+      <w:start w:val="1"/>
+      <w:numFmt w:val="decimal"/>
+      <w:lvlText w:val="%1."/>
+      <w:lvlJc w:val="left"/>
+      <w:pPr>
+        <w:ind w:left="720" w:hanging="360"/>
+      </w:pPr>
+      <w:rPr>
+        <w:rFonts w:hint="default"/>
+      </w:rPr>
+    </w:lvl>
+    <w:lvl w:ilvl="1" w:tplc="04090019" w:tentative="1">
+      <w:start w:val="1"/>
+      <w:numFmt w:val="lowerLetter"/>
+      <w:lvlText w:val="%2."/>
+      <w:lvlJc w:val="left"/>
+      <w:pPr>
+        <w:ind w:left="1440" w:hanging="360"/>
+      </w:pPr>
+    </w:lvl>
+    <w:lvl w:ilvl="2" w:tplc="0409001B" w:tentative="1">
+      <w:start w:val="1"/>
+      <w:numFmt w:val="lowerRoman"/>
+      <w:lvlText w:val="%3."/>
+      <w:lvlJc w:val="right"/>
+      <w:pPr>
+        <w:ind w:left="2160" w:hanging="180"/>
+      </w:pPr>
+    </w:lvl>
+    <w:lvl w:ilvl="3" w:tplc="0409000F" w:tentative="1">
+      <w:start w:val="1"/>
+      <w:numFmt w:val="decimal"/>
+      <w:lvlText w:val="%4."/>
+      <w:lvlJc w:val="left"/>
+      <w:pPr>
+        <w:ind w:left="2880" w:hanging="360"/>
+      </w:pPr>
+    </w:lvl>
+    <w:lvl w:ilvl="4" w:tplc="04090019" w:tentative="1">
+      <w:start w:val="1"/>
+      <w:numFmt w:val="lowerLetter"/>
+      <w:lvlText w:val="%5."/>
+      <w:lvlJc w:val="left"/>
+      <w:pPr>
+        <w:ind w:left="3600" w:hanging="360"/>
+      </w:pPr>
+    </w:lvl>
+    <w:lvl w:ilvl="5" w:tplc="0409001B" w:tentative="1">
+      <w:start w:val="1"/>
+      <w:numFmt w:val="lowerRoman"/>
+      <w:lvlText w:val="%6."/>
+      <w:lvlJc w:val="right"/>
+      <w:pPr>
+        <w:ind w:left="4320" w:hanging="180"/>
+      </w:pPr>
+    </w:lvl>
+    <w:lvl w:ilvl="6" w:tplc="0409000F" w:tentative="1">
+      <w:start w:val="1"/>
+      <w:numFmt w:val="decimal"/>
+      <w:lvlText w:val="%7."/>
+      <w:lvlJc w:val="left"/>
+      <w:pPr>
+        <w:ind w:left="5040" w:hanging="360"/>
+      </w:pPr>
+    </w:lvl>
+    <w:lvl w:ilvl="7" w:tplc="04090019" w:tentative="1">
+      <w:start w:val="1"/>
+      <w:numFmt w:val="lowerLetter"/>
+      <w:lvlText w:val="%8."/>
+      <w:lvlJc w:val="left"/>
+      <w:pPr>
+        <w:ind w:left="5760" w:hanging="360"/>
+      </w:pPr>
+    </w:lvl>
+    <w:lvl w:ilvl="8" w:tplc="0409001B" w:tentative="1">
+      <w:start w:val="1"/>
+      <w:numFmt w:val="lowerRoman"/>
+      <w:lvlText w:val="%9."/>
+      <w:lvlJc w:val="right"/>
+      <w:pPr>
+        <w:ind w:left="6480" w:hanging="180"/>
+      </w:pPr>
+    </w:lvl>
+  </w:abstractNum>
+  <w:abstractNum w:abstractNumId="7" w15:restartNumberingAfterBreak="0">
     <w:nsid w:val="30E04B54"/>
     <w:multiLevelType w:val="hybridMultilevel"/>
     <w:tmpl w:val="E01AC8C8"/>
@@ -4343,7 +6206,7 @@
       </w:rPr>
     </w:lvl>
   </w:abstractNum>
-  <w:abstractNum w:abstractNumId="7" w15:restartNumberingAfterBreak="0">
+  <w:abstractNum w:abstractNumId="8" w15:restartNumberingAfterBreak="0">
     <w:nsid w:val="387B0D35"/>
     <w:multiLevelType w:val="multilevel"/>
     <w:tmpl w:val="440A001F"/>
@@ -4429,7 +6292,7 @@
       </w:pPr>
     </w:lvl>
   </w:abstractNum>
-  <w:abstractNum w:abstractNumId="8" w15:restartNumberingAfterBreak="0">
+  <w:abstractNum w:abstractNumId="9" w15:restartNumberingAfterBreak="0">
     <w:nsid w:val="3E0207C5"/>
     <w:multiLevelType w:val="hybridMultilevel"/>
     <w:tmpl w:val="7E9802F6"/>
@@ -4515,7 +6378,7 @@
       </w:pPr>
     </w:lvl>
   </w:abstractNum>
-  <w:abstractNum w:abstractNumId="9" w15:restartNumberingAfterBreak="0">
+  <w:abstractNum w:abstractNumId="10" w15:restartNumberingAfterBreak="0">
     <w:nsid w:val="455165C5"/>
     <w:multiLevelType w:val="hybridMultilevel"/>
     <w:tmpl w:val="E7241290"/>
@@ -4601,7 +6464,7 @@
       </w:pPr>
     </w:lvl>
   </w:abstractNum>
-  <w:abstractNum w:abstractNumId="10" w15:restartNumberingAfterBreak="0">
+  <w:abstractNum w:abstractNumId="11" w15:restartNumberingAfterBreak="0">
     <w:nsid w:val="491A3E29"/>
     <w:multiLevelType w:val="multilevel"/>
     <w:tmpl w:val="440A001F"/>
@@ -4687,7 +6550,7 @@
       </w:pPr>
     </w:lvl>
   </w:abstractNum>
-  <w:abstractNum w:abstractNumId="11" w15:restartNumberingAfterBreak="0">
+  <w:abstractNum w:abstractNumId="12" w15:restartNumberingAfterBreak="0">
     <w:nsid w:val="4E106EA6"/>
     <w:multiLevelType w:val="multilevel"/>
     <w:tmpl w:val="440A001F"/>
@@ -4773,7 +6636,7 @@
       </w:pPr>
     </w:lvl>
   </w:abstractNum>
-  <w:abstractNum w:abstractNumId="12" w15:restartNumberingAfterBreak="0">
+  <w:abstractNum w:abstractNumId="13" w15:restartNumberingAfterBreak="0">
     <w:nsid w:val="57466A63"/>
     <w:multiLevelType w:val="hybridMultilevel"/>
     <w:tmpl w:val="3A9253F8"/>
@@ -4859,7 +6722,7 @@
       </w:pPr>
     </w:lvl>
   </w:abstractNum>
-  <w:abstractNum w:abstractNumId="13" w15:restartNumberingAfterBreak="0">
+  <w:abstractNum w:abstractNumId="14" w15:restartNumberingAfterBreak="0">
     <w:nsid w:val="6C6A6D3F"/>
     <w:multiLevelType w:val="hybridMultilevel"/>
     <w:tmpl w:val="BAD2A63C"/>
@@ -4945,7 +6808,7 @@
       </w:pPr>
     </w:lvl>
   </w:abstractNum>
-  <w:abstractNum w:abstractNumId="14" w15:restartNumberingAfterBreak="0">
+  <w:abstractNum w:abstractNumId="15" w15:restartNumberingAfterBreak="0">
     <w:nsid w:val="751E6046"/>
     <w:multiLevelType w:val="hybridMultilevel"/>
     <w:tmpl w:val="CB4E2CFC"/>
@@ -5035,7 +6898,7 @@
       </w:pPr>
     </w:lvl>
   </w:abstractNum>
-  <w:abstractNum w:abstractNumId="15" w15:restartNumberingAfterBreak="0">
+  <w:abstractNum w:abstractNumId="16" w15:restartNumberingAfterBreak="0">
     <w:nsid w:val="76B8BC5D"/>
     <w:multiLevelType w:val="hybridMultilevel"/>
     <w:tmpl w:val="DF265CA6"/>
@@ -5149,31 +7012,31 @@
     </w:lvl>
   </w:abstractNum>
   <w:num w:numId="1" w16cid:durableId="1499999315">
-    <w:abstractNumId w:val="15"/>
+    <w:abstractNumId w:val="16"/>
   </w:num>
   <w:num w:numId="2" w16cid:durableId="140509797">
-    <w:abstractNumId w:val="6"/>
+    <w:abstractNumId w:val="7"/>
   </w:num>
   <w:num w:numId="3" w16cid:durableId="1287782449">
-    <w:abstractNumId w:val="14"/>
+    <w:abstractNumId w:val="15"/>
   </w:num>
   <w:num w:numId="4" w16cid:durableId="310134488">
     <w:abstractNumId w:val="2"/>
   </w:num>
   <w:num w:numId="5" w16cid:durableId="1457529755">
-    <w:abstractNumId w:val="7"/>
+    <w:abstractNumId w:val="8"/>
   </w:num>
   <w:num w:numId="6" w16cid:durableId="440539572">
-    <w:abstractNumId w:val="12"/>
+    <w:abstractNumId w:val="13"/>
   </w:num>
   <w:num w:numId="7" w16cid:durableId="939335040">
-    <w:abstractNumId w:val="13"/>
+    <w:abstractNumId w:val="14"/>
   </w:num>
   <w:num w:numId="8" w16cid:durableId="1294864748">
     <w:abstractNumId w:val="3"/>
   </w:num>
   <w:num w:numId="9" w16cid:durableId="810319161">
-    <w:abstractNumId w:val="10"/>
+    <w:abstractNumId w:val="11"/>
   </w:num>
   <w:num w:numId="10" w16cid:durableId="942494138">
     <w:abstractNumId w:val="5"/>
@@ -5182,10 +7045,10 @@
     <w:abstractNumId w:val="0"/>
   </w:num>
   <w:num w:numId="12" w16cid:durableId="938827293">
-    <w:abstractNumId w:val="8"/>
+    <w:abstractNumId w:val="9"/>
   </w:num>
   <w:num w:numId="13" w16cid:durableId="1209340850">
-    <w:abstractNumId w:val="11"/>
+    <w:abstractNumId w:val="12"/>
   </w:num>
   <w:num w:numId="14" w16cid:durableId="363332991">
     <w:abstractNumId w:val="1"/>
@@ -5194,7 +7057,10 @@
     <w:abstractNumId w:val="4"/>
   </w:num>
   <w:num w:numId="16" w16cid:durableId="710033737">
-    <w:abstractNumId w:val="9"/>
+    <w:abstractNumId w:val="10"/>
+  </w:num>
+  <w:num w:numId="17" w16cid:durableId="574827963">
+    <w:abstractNumId w:val="6"/>
   </w:num>
 </w:numbering>
 </file>
@@ -6008,11 +7874,18 @@
     <w:next w:val="Normal"/>
     <w:autoRedefine/>
     <w:uiPriority w:val="39"/>
-    <w:rsid w:val="00A351F4"/>
+    <w:rsid w:val="00367660"/>
     <w:pPr>
+      <w:tabs>
+        <w:tab w:val="left" w:pos="1200"/>
+        <w:tab w:val="right" w:leader="dot" w:pos="9962"/>
+      </w:tabs>
       <w:spacing w:after="100"/>
       <w:ind w:left="280"/>
     </w:pPr>
+    <w:rPr>
+      <w:noProof/>
+    </w:rPr>
   </w:style>
   <w:style w:type="character" w:styleId="Hipervnculo">
     <w:name w:val="Hyperlink"/>
@@ -6023,6 +7896,25 @@
     <w:rPr>
       <w:color w:val="0B71B9" w:themeColor="hyperlink"/>
       <w:u w:val="single"/>
+    </w:rPr>
+  </w:style>
+  <w:style w:type="paragraph" w:styleId="TDC3">
+    <w:name w:val="toc 3"/>
+    <w:basedOn w:val="Normal"/>
+    <w:next w:val="Normal"/>
+    <w:autoRedefine/>
+    <w:uiPriority w:val="39"/>
+    <w:unhideWhenUsed/>
+    <w:rsid w:val="003D5340"/>
+    <w:pPr>
+      <w:spacing w:after="100" w:line="259" w:lineRule="auto"/>
+      <w:ind w:left="440"/>
+    </w:pPr>
+    <w:rPr>
+      <w:rFonts w:eastAsiaTheme="minorEastAsia" w:cs="Times New Roman"/>
+      <w:sz w:val="22"/>
+      <w:szCs w:val="22"/>
+      <w:lang w:val="en-US"/>
     </w:rPr>
   </w:style>
 </w:styles>
@@ -7451,6 +9343,10 @@
 </p:properties>
 </file>
 
+<file path=customXml/item4.xml><?xml version="1.0" encoding="utf-8"?>
+<b:Sources xmlns:b="http://schemas.openxmlformats.org/officeDocument/2006/bibliography" xmlns="http://schemas.openxmlformats.org/officeDocument/2006/bibliography" SelectedStyle="\APASixthEditionOfficeOnline.xsl" StyleName="APA" Version="6"/>
+</file>
+
 <file path=customXml/itemProps1.xml><?xml version="1.0" encoding="utf-8"?>
 <ds:datastoreItem xmlns:ds="http://schemas.openxmlformats.org/officeDocument/2006/customXml" ds:itemID="{3D6332F6-ACB6-4984-B229-DA3FF6BDB3D0}">
   <ds:schemaRefs>
@@ -7492,6 +9388,14 @@
 </ds:datastoreItem>
 </file>
 
+<file path=customXml/itemProps4.xml><?xml version="1.0" encoding="utf-8"?>
+<ds:datastoreItem xmlns:ds="http://schemas.openxmlformats.org/officeDocument/2006/customXml" ds:itemID="{80B681AB-8A4A-4EE9-8434-0BA46D2D6A19}">
+  <ds:schemaRefs>
+    <ds:schemaRef ds:uri="http://schemas.openxmlformats.org/officeDocument/2006/bibliography"/>
+  </ds:schemaRefs>
+</ds:datastoreItem>
+</file>
+
 <file path=docMetadata/LabelInfo.xml><?xml version="1.0" encoding="utf-8"?>
 <clbl:labelList xmlns:clbl="http://schemas.microsoft.com/office/2020/mipLabelMetadata"/>
 </file>
</xml_diff>

<commit_message>
Modificación de manual y mi perfil estudiante UDB
</commit_message>
<xml_diff>
--- a/Manual del estudianteUDB.docx
+++ b/Manual del estudianteUDB.docx
@@ -1879,7 +1879,7 @@
           <w:noProof/>
         </w:rPr>
         <w:drawing>
-          <wp:anchor distT="0" distB="0" distL="114300" distR="114300" simplePos="0" relativeHeight="251665408" behindDoc="0" locked="0" layoutInCell="1" allowOverlap="1" wp14:anchorId="446FCCB0" wp14:editId="2AC0F989">
+          <wp:anchor distT="0" distB="0" distL="114300" distR="114300" simplePos="0" relativeHeight="251665408" behindDoc="0" locked="0" layoutInCell="1" allowOverlap="1" wp14:anchorId="446FCCB0" wp14:editId="41DAA155">
             <wp:simplePos x="0" y="0"/>
             <wp:positionH relativeFrom="column">
               <wp:posOffset>3810</wp:posOffset>
@@ -2085,7 +2085,6 @@
         </w:numPr>
         <w:ind w:left="1440" w:hanging="360"/>
         <w:rPr>
-          <w:b/>
           <w:color w:val="20449B" w:themeColor="accent3"/>
           <w:sz w:val="36"/>
           <w:szCs w:val="22"/>
@@ -2104,6 +2103,7 @@
       <w:bookmarkEnd w:id="15"/>
       <w:bookmarkEnd w:id="16"/>
     </w:p>
+    <w:p/>
     <w:p>
       <w:pPr>
         <w:jc w:val="both"/>
@@ -3761,10 +3761,10 @@
         </w:rPr>
         <w:lastRenderedPageBreak/>
         <w:drawing>
-          <wp:inline distT="0" distB="0" distL="0" distR="0" wp14:anchorId="7DDA33C9" wp14:editId="3701AF37">
-            <wp:extent cx="5615940" cy="2239731"/>
-            <wp:effectExtent l="0" t="0" r="3810" b="8255"/>
-            <wp:docPr id="715100045" name="Imagen 1" descr="Interfaz de usuario gráfica, Texto, Aplicación&#10;&#10;Descripción generada automáticamente"/>
+          <wp:inline distT="0" distB="0" distL="0" distR="0" wp14:anchorId="331821FD" wp14:editId="3E88C71F">
+            <wp:extent cx="5560927" cy="2225040"/>
+            <wp:effectExtent l="0" t="0" r="1905" b="3810"/>
+            <wp:docPr id="1132809326" name="Imagen 1" descr="Interfaz de usuario gráfica, Texto, Aplicación&#10;&#10;Descripción generada automáticamente"/>
             <wp:cNvGraphicFramePr>
               <a:graphicFrameLocks xmlns:a="http://schemas.openxmlformats.org/drawingml/2006/main" noChangeAspect="1"/>
             </wp:cNvGraphicFramePr>
@@ -3772,7 +3772,7 @@
               <a:graphicData uri="http://schemas.openxmlformats.org/drawingml/2006/picture">
                 <pic:pic xmlns:pic="http://schemas.openxmlformats.org/drawingml/2006/picture">
                   <pic:nvPicPr>
-                    <pic:cNvPr id="715100045" name="Imagen 1" descr="Interfaz de usuario gráfica, Texto, Aplicación&#10;&#10;Descripción generada automáticamente"/>
+                    <pic:cNvPr id="1132809326" name="Imagen 1" descr="Interfaz de usuario gráfica, Texto, Aplicación&#10;&#10;Descripción generada automáticamente"/>
                     <pic:cNvPicPr/>
                   </pic:nvPicPr>
                   <pic:blipFill>
@@ -3784,7 +3784,7 @@
                   <pic:spPr>
                     <a:xfrm>
                       <a:off x="0" y="0"/>
-                      <a:ext cx="5652916" cy="2254478"/>
+                      <a:ext cx="5565574" cy="2226899"/>
                     </a:xfrm>
                     <a:prstGeom prst="rect">
                       <a:avLst/>
@@ -3814,10 +3814,10 @@
           <w:noProof/>
         </w:rPr>
         <w:drawing>
-          <wp:inline distT="0" distB="0" distL="0" distR="0" wp14:anchorId="56AB9AEF" wp14:editId="1063A762">
-            <wp:extent cx="5067300" cy="2086983"/>
-            <wp:effectExtent l="0" t="0" r="0" b="8890"/>
-            <wp:docPr id="464845419" name="Imagen 1" descr="Interfaz de usuario gráfica, Texto, Aplicación&#10;&#10;Descripción generada automáticamente"/>
+          <wp:inline distT="0" distB="0" distL="0" distR="0" wp14:anchorId="290DA068" wp14:editId="504D559F">
+            <wp:extent cx="4846320" cy="1872530"/>
+            <wp:effectExtent l="0" t="0" r="0" b="0"/>
+            <wp:docPr id="1833289183" name="Imagen 1" descr="Interfaz de usuario gráfica, Aplicación&#10;&#10;Descripción generada automáticamente"/>
             <wp:cNvGraphicFramePr>
               <a:graphicFrameLocks xmlns:a="http://schemas.openxmlformats.org/drawingml/2006/main" noChangeAspect="1"/>
             </wp:cNvGraphicFramePr>
@@ -3825,7 +3825,7 @@
               <a:graphicData uri="http://schemas.openxmlformats.org/drawingml/2006/picture">
                 <pic:pic xmlns:pic="http://schemas.openxmlformats.org/drawingml/2006/picture">
                   <pic:nvPicPr>
-                    <pic:cNvPr id="464845419" name="Imagen 1" descr="Interfaz de usuario gráfica, Texto, Aplicación&#10;&#10;Descripción generada automáticamente"/>
+                    <pic:cNvPr id="1833289183" name="Imagen 1" descr="Interfaz de usuario gráfica, Aplicación&#10;&#10;Descripción generada automáticamente"/>
                     <pic:cNvPicPr/>
                   </pic:nvPicPr>
                   <pic:blipFill>
@@ -3837,7 +3837,7 @@
                   <pic:spPr>
                     <a:xfrm>
                       <a:off x="0" y="0"/>
-                      <a:ext cx="5133452" cy="2114228"/>
+                      <a:ext cx="4879411" cy="1885316"/>
                     </a:xfrm>
                     <a:prstGeom prst="rect">
                       <a:avLst/>
@@ -3942,6 +3942,22 @@
           </wp:inline>
         </w:drawing>
       </w:r>
+    </w:p>
+    <w:p>
+      <w:pPr>
+        <w:jc w:val="center"/>
+        <w:rPr>
+          <w:lang w:val="en-US"/>
+        </w:rPr>
+      </w:pPr>
+    </w:p>
+    <w:p>
+      <w:pPr>
+        <w:jc w:val="center"/>
+        <w:rPr>
+          <w:lang w:val="en-US"/>
+        </w:rPr>
+      </w:pPr>
     </w:p>
     <w:p>
       <w:pPr>
@@ -9374,10 +9390,6 @@
 </file>
 
 <file path=customXml/item1.xml><?xml version="1.0" encoding="utf-8"?>
-<b:Sources xmlns:b="http://schemas.openxmlformats.org/officeDocument/2006/bibliography" xmlns="http://schemas.openxmlformats.org/officeDocument/2006/bibliography" SelectedStyle="\APASixthEditionOfficeOnline.xsl" StyleName="APA" Version="6"/>
-</file>
-
-<file path=customXml/item2.xml><?xml version="1.0" encoding="utf-8"?>
 <?mso-contentType ?>
 <FormTemplates xmlns="http://schemas.microsoft.com/sharepoint/v3/contenttype/forms">
   <Display>DocumentLibraryForm</Display>
@@ -9386,7 +9398,31 @@
 </FormTemplates>
 </file>
 
+<file path=customXml/item2.xml><?xml version="1.0" encoding="utf-8"?>
+<b:Sources xmlns:b="http://schemas.openxmlformats.org/officeDocument/2006/bibliography" xmlns="http://schemas.openxmlformats.org/officeDocument/2006/bibliography" SelectedStyle="\APASixthEditionOfficeOnline.xsl" StyleName="APA" Version="6"/>
+</file>
+
 <file path=customXml/item3.xml><?xml version="1.0" encoding="utf-8"?>
+<p:properties xmlns:p="http://schemas.microsoft.com/office/2006/metadata/properties" xmlns:xsi="http://www.w3.org/2001/XMLSchema-instance" xmlns:pc="http://schemas.microsoft.com/office/infopath/2007/PartnerControls">
+  <documentManagement>
+    <_ip_UnifiedCompliancePolicyUIAction xmlns="http://schemas.microsoft.com/sharepoint/v3" xsi:nil="true"/>
+    <Image xmlns="71af3243-3dd4-4a8d-8c0d-dd76da1f02a5">
+      <Url xsi:nil="true"/>
+      <Description xsi:nil="true"/>
+    </Image>
+    <Status xmlns="71af3243-3dd4-4a8d-8c0d-dd76da1f02a5">Not started</Status>
+    <Background xmlns="71af3243-3dd4-4a8d-8c0d-dd76da1f02a5">false</Background>
+    <_ip_UnifiedCompliancePolicyProperties xmlns="http://schemas.microsoft.com/sharepoint/v3" xsi:nil="true"/>
+    <ImageTagsTaxHTField xmlns="71af3243-3dd4-4a8d-8c0d-dd76da1f02a5">
+      <Terms xmlns="http://schemas.microsoft.com/office/infopath/2007/PartnerControls"/>
+    </ImageTagsTaxHTField>
+    <TaxCatchAll xmlns="230e9df3-be65-4c73-a93b-d1236ebd677e" xsi:nil="true"/>
+    <MediaServiceKeyPoints xmlns="71af3243-3dd4-4a8d-8c0d-dd76da1f02a5" xsi:nil="true"/>
+  </documentManagement>
+</p:properties>
+</file>
+
+<file path=customXml/item4.xml><?xml version="1.0" encoding="utf-8"?>
 <ct:contentTypeSchema xmlns:ct="http://schemas.microsoft.com/office/2006/metadata/contentType" xmlns:ma="http://schemas.microsoft.com/office/2006/metadata/properties/metaAttributes" ct:_="" ma:_="" ma:contentTypeName="Document" ma:contentTypeID="0x01010079F111ED35F8CC479449609E8A0923A6" ma:contentTypeVersion="28" ma:contentTypeDescription="Create a new document." ma:contentTypeScope="" ma:versionID="60f5a4f2d2b0abadcf532d48ebf9cb71">
   <xsd:schema xmlns:xsd="http://www.w3.org/2001/XMLSchema" xmlns:xs="http://www.w3.org/2001/XMLSchema" xmlns:p="http://schemas.microsoft.com/office/2006/metadata/properties" xmlns:ns1="http://schemas.microsoft.com/sharepoint/v3" xmlns:ns2="71af3243-3dd4-4a8d-8c0d-dd76da1f02a5" xmlns:ns3="16c05727-aa75-4e4a-9b5f-8a80a1165891" xmlns:ns4="230e9df3-be65-4c73-a93b-d1236ebd677e" targetNamespace="http://schemas.microsoft.com/office/2006/metadata/properties" ma:root="true" ma:fieldsID="7dd78129e6a1811f84807ad11c651531" ns1:_="" ns2:_="" ns3:_="" ns4:_="">
     <xsd:import namespace="http://schemas.microsoft.com/sharepoint/v3"/>
@@ -9698,27 +9734,15 @@
 </ct:contentTypeSchema>
 </file>
 
-<file path=customXml/item4.xml><?xml version="1.0" encoding="utf-8"?>
-<p:properties xmlns:p="http://schemas.microsoft.com/office/2006/metadata/properties" xmlns:xsi="http://www.w3.org/2001/XMLSchema-instance" xmlns:pc="http://schemas.microsoft.com/office/infopath/2007/PartnerControls">
-  <documentManagement>
-    <_ip_UnifiedCompliancePolicyUIAction xmlns="http://schemas.microsoft.com/sharepoint/v3" xsi:nil="true"/>
-    <Image xmlns="71af3243-3dd4-4a8d-8c0d-dd76da1f02a5">
-      <Url xsi:nil="true"/>
-      <Description xsi:nil="true"/>
-    </Image>
-    <Status xmlns="71af3243-3dd4-4a8d-8c0d-dd76da1f02a5">Not started</Status>
-    <Background xmlns="71af3243-3dd4-4a8d-8c0d-dd76da1f02a5">false</Background>
-    <_ip_UnifiedCompliancePolicyProperties xmlns="http://schemas.microsoft.com/sharepoint/v3" xsi:nil="true"/>
-    <ImageTagsTaxHTField xmlns="71af3243-3dd4-4a8d-8c0d-dd76da1f02a5">
-      <Terms xmlns="http://schemas.microsoft.com/office/infopath/2007/PartnerControls"/>
-    </ImageTagsTaxHTField>
-    <TaxCatchAll xmlns="230e9df3-be65-4c73-a93b-d1236ebd677e" xsi:nil="true"/>
-    <MediaServiceKeyPoints xmlns="71af3243-3dd4-4a8d-8c0d-dd76da1f02a5" xsi:nil="true"/>
-  </documentManagement>
-</p:properties>
+<file path=customXml/itemProps1.xml><?xml version="1.0" encoding="utf-8"?>
+<ds:datastoreItem xmlns:ds="http://schemas.openxmlformats.org/officeDocument/2006/customXml" ds:itemID="{B5DFF164-3CFC-443D-84DD-027A5EBE205B}">
+  <ds:schemaRefs>
+    <ds:schemaRef ds:uri="http://schemas.microsoft.com/sharepoint/v3/contenttype/forms"/>
+  </ds:schemaRefs>
+</ds:datastoreItem>
 </file>
 
-<file path=customXml/itemProps1.xml><?xml version="1.0" encoding="utf-8"?>
+<file path=customXml/itemProps2.xml><?xml version="1.0" encoding="utf-8"?>
 <ds:datastoreItem xmlns:ds="http://schemas.openxmlformats.org/officeDocument/2006/customXml" ds:itemID="{2DFA0D22-BD65-4DEE-A345-7612F304FAF4}">
   <ds:schemaRefs>
     <ds:schemaRef ds:uri="http://schemas.openxmlformats.org/officeDocument/2006/bibliography"/>
@@ -9726,15 +9750,19 @@
 </ds:datastoreItem>
 </file>
 
-<file path=customXml/itemProps2.xml><?xml version="1.0" encoding="utf-8"?>
-<ds:datastoreItem xmlns:ds="http://schemas.openxmlformats.org/officeDocument/2006/customXml" ds:itemID="{B5DFF164-3CFC-443D-84DD-027A5EBE205B}">
+<file path=customXml/itemProps3.xml><?xml version="1.0" encoding="utf-8"?>
+<ds:datastoreItem xmlns:ds="http://schemas.openxmlformats.org/officeDocument/2006/customXml" ds:itemID="{DE8A59C2-D2E8-40C9-83E6-36198F88AD29}">
   <ds:schemaRefs>
-    <ds:schemaRef ds:uri="http://schemas.microsoft.com/sharepoint/v3/contenttype/forms"/>
+    <ds:schemaRef ds:uri="http://schemas.microsoft.com/office/2006/metadata/properties"/>
+    <ds:schemaRef ds:uri="http://schemas.microsoft.com/office/infopath/2007/PartnerControls"/>
+    <ds:schemaRef ds:uri="http://schemas.microsoft.com/sharepoint/v3"/>
+    <ds:schemaRef ds:uri="71af3243-3dd4-4a8d-8c0d-dd76da1f02a5"/>
+    <ds:schemaRef ds:uri="230e9df3-be65-4c73-a93b-d1236ebd677e"/>
   </ds:schemaRefs>
 </ds:datastoreItem>
 </file>
 
-<file path=customXml/itemProps3.xml><?xml version="1.0" encoding="utf-8"?>
+<file path=customXml/itemProps4.xml><?xml version="1.0" encoding="utf-8"?>
 <ds:datastoreItem xmlns:ds="http://schemas.openxmlformats.org/officeDocument/2006/customXml" ds:itemID="{3D6332F6-ACB6-4984-B229-DA3FF6BDB3D0}">
   <ds:schemaRefs>
     <ds:schemaRef ds:uri="http://schemas.microsoft.com/office/2006/metadata/contentType"/>
@@ -9755,18 +9783,6 @@
 </ds:datastoreItem>
 </file>
 
-<file path=customXml/itemProps4.xml><?xml version="1.0" encoding="utf-8"?>
-<ds:datastoreItem xmlns:ds="http://schemas.openxmlformats.org/officeDocument/2006/customXml" ds:itemID="{DE8A59C2-D2E8-40C9-83E6-36198F88AD29}">
-  <ds:schemaRefs>
-    <ds:schemaRef ds:uri="http://schemas.microsoft.com/office/2006/metadata/properties"/>
-    <ds:schemaRef ds:uri="http://schemas.microsoft.com/office/infopath/2007/PartnerControls"/>
-    <ds:schemaRef ds:uri="http://schemas.microsoft.com/sharepoint/v3"/>
-    <ds:schemaRef ds:uri="71af3243-3dd4-4a8d-8c0d-dd76da1f02a5"/>
-    <ds:schemaRef ds:uri="230e9df3-be65-4c73-a93b-d1236ebd677e"/>
-  </ds:schemaRefs>
-</ds:datastoreItem>
-</file>
-
 <file path=docMetadata/LabelInfo.xml><?xml version="1.0" encoding="utf-8"?>
 <clbl:labelList xmlns:clbl="http://schemas.microsoft.com/office/2020/mipLabelMetadata"/>
 </file>
</xml_diff>